<commit_message>
Update docks with more info and add english doc
Add uml for db

Start working on liquibase scripts

Update liquibase script and update docs

Update liquibase script

Update english doc

Update english doc and liquibase script
</commit_message>
<xml_diff>
--- a/docs/Учебный_проект_2021-2022.docx
+++ b/docs/Учебный_проект_2021-2022.docx
@@ -24,6 +24,7 @@
     </w:p>
     <w:p>
       <w:pPr>
+        <w:ind w:firstLine="708"/>
         <w:jc w:val="both"/>
         <w:rPr>
           <w:lang w:val="ru-RU"/>
@@ -72,6 +73,15 @@
           <w:lang w:val="ru-RU"/>
         </w:rPr>
       </w:pPr>
+      <w:r>
+        <w:t>UI</w:t>
+      </w:r>
+      <w:r>
+        <w:rPr>
+          <w:lang w:val="ru-RU"/>
+        </w:rPr>
+        <w:t xml:space="preserve">: </w:t>
+      </w:r>
       <w:proofErr w:type="spellStart"/>
       <w:r>
         <w:t>Thymelea</w:t>
@@ -484,6 +494,2128 @@
           <w:lang w:val="ru-RU"/>
         </w:rPr>
       </w:pPr>
+      <w:r>
+        <w:rPr>
+          <w:lang w:val="ru-RU"/>
+        </w:rPr>
+        <w:br w:type="page"/>
+      </w:r>
+    </w:p>
+    <w:p>
+      <w:pPr>
+        <w:rPr>
+          <w:lang w:val="ru-RU"/>
+        </w:rPr>
+      </w:pPr>
+      <w:r>
+        <w:rPr>
+          <w:u w:val="single"/>
+          <w:lang w:val="ru-RU"/>
+        </w:rPr>
+        <w:lastRenderedPageBreak/>
+        <w:t>Предметная область</w:t>
+      </w:r>
+      <w:r>
+        <w:rPr>
+          <w:lang w:val="ru-RU"/>
+        </w:rPr>
+        <w:t>:</w:t>
+      </w:r>
+    </w:p>
+    <w:p>
+      <w:pPr>
+        <w:rPr>
+          <w:lang w:val="ru-RU"/>
+        </w:rPr>
+      </w:pPr>
+      <w:r>
+        <w:rPr>
+          <w:lang w:val="ru-RU"/>
+        </w:rPr>
+        <w:tab/>
+      </w:r>
+      <w:r>
+        <w:rPr>
+          <w:lang w:val="ru-RU"/>
+        </w:rPr>
+        <w:t xml:space="preserve">Предметная область представляет собой систему, обладающую следующими </w:t>
+      </w:r>
+      <w:r>
+        <w:rPr>
+          <w:lang w:val="ru-RU"/>
+        </w:rPr>
+        <w:t>сущностями</w:t>
+      </w:r>
+      <w:r>
+        <w:rPr>
+          <w:lang w:val="ru-RU"/>
+        </w:rPr>
+        <w:t>:</w:t>
+      </w:r>
+    </w:p>
+    <w:p>
+      <w:pPr>
+        <w:pStyle w:val="a3"/>
+        <w:numPr>
+          <w:ilvl w:val="0"/>
+          <w:numId w:val="7"/>
+        </w:numPr>
+        <w:rPr>
+          <w:lang w:val="ru-RU"/>
+        </w:rPr>
+      </w:pPr>
+      <w:r>
+        <w:rPr>
+          <w:lang w:val="ru-RU"/>
+        </w:rPr>
+        <w:t>Офисы</w:t>
+      </w:r>
+    </w:p>
+    <w:p>
+      <w:pPr>
+        <w:pStyle w:val="a3"/>
+        <w:numPr>
+          <w:ilvl w:val="1"/>
+          <w:numId w:val="7"/>
+        </w:numPr>
+        <w:rPr>
+          <w:lang w:val="ru-RU"/>
+        </w:rPr>
+      </w:pPr>
+      <w:r>
+        <w:rPr>
+          <w:lang w:val="ru-RU"/>
+        </w:rPr>
+        <w:t>Адрес, телефон</w:t>
+      </w:r>
+      <w:r>
+        <w:rPr>
+          <w:lang w:val="ru-RU"/>
+        </w:rPr>
+        <w:t>, предметы инвентаря на складе</w:t>
+      </w:r>
+    </w:p>
+    <w:p>
+      <w:pPr>
+        <w:pStyle w:val="a3"/>
+        <w:numPr>
+          <w:ilvl w:val="0"/>
+          <w:numId w:val="7"/>
+        </w:numPr>
+        <w:rPr>
+          <w:lang w:val="ru-RU"/>
+        </w:rPr>
+      </w:pPr>
+      <w:r>
+        <w:rPr>
+          <w:lang w:val="ru-RU"/>
+        </w:rPr>
+        <w:t>Кабинеты в офисах, где происходят встречи</w:t>
+      </w:r>
+    </w:p>
+    <w:p>
+      <w:pPr>
+        <w:pStyle w:val="a3"/>
+        <w:numPr>
+          <w:ilvl w:val="1"/>
+          <w:numId w:val="7"/>
+        </w:numPr>
+        <w:rPr>
+          <w:lang w:val="ru-RU"/>
+        </w:rPr>
+      </w:pPr>
+      <w:r>
+        <w:rPr>
+          <w:lang w:val="ru-RU"/>
+        </w:rPr>
+        <w:t>Вместимость, офис, предметы инвентаря</w:t>
+      </w:r>
+    </w:p>
+    <w:p>
+      <w:pPr>
+        <w:pStyle w:val="a3"/>
+        <w:numPr>
+          <w:ilvl w:val="0"/>
+          <w:numId w:val="7"/>
+        </w:numPr>
+        <w:rPr>
+          <w:lang w:val="ru-RU"/>
+        </w:rPr>
+      </w:pPr>
+      <w:r>
+        <w:rPr>
+          <w:lang w:val="ru-RU"/>
+        </w:rPr>
+        <w:t>Сотрудники</w:t>
+      </w:r>
+    </w:p>
+    <w:p>
+      <w:pPr>
+        <w:pStyle w:val="a3"/>
+        <w:numPr>
+          <w:ilvl w:val="1"/>
+          <w:numId w:val="7"/>
+        </w:numPr>
+        <w:rPr>
+          <w:lang w:val="ru-RU"/>
+        </w:rPr>
+      </w:pPr>
+      <w:r>
+        <w:rPr>
+          <w:lang w:val="ru-RU"/>
+        </w:rPr>
+        <w:t xml:space="preserve">Имя, должность, офис, аккаунт в приложении, почта </w:t>
+      </w:r>
+    </w:p>
+    <w:p>
+      <w:pPr>
+        <w:pStyle w:val="a3"/>
+        <w:numPr>
+          <w:ilvl w:val="0"/>
+          <w:numId w:val="7"/>
+        </w:numPr>
+        <w:rPr>
+          <w:lang w:val="ru-RU"/>
+        </w:rPr>
+      </w:pPr>
+      <w:r>
+        <w:rPr>
+          <w:lang w:val="ru-RU"/>
+        </w:rPr>
+        <w:t>Собрания</w:t>
+      </w:r>
+    </w:p>
+    <w:p>
+      <w:pPr>
+        <w:pStyle w:val="a3"/>
+        <w:numPr>
+          <w:ilvl w:val="1"/>
+          <w:numId w:val="7"/>
+        </w:numPr>
+        <w:rPr>
+          <w:lang w:val="ru-RU"/>
+        </w:rPr>
+      </w:pPr>
+      <w:r>
+        <w:rPr>
+          <w:lang w:val="ru-RU"/>
+        </w:rPr>
+        <w:t>Место, время</w:t>
+      </w:r>
+      <w:r>
+        <w:t xml:space="preserve">, </w:t>
+      </w:r>
+      <w:r>
+        <w:rPr>
+          <w:lang w:val="ru-RU"/>
+        </w:rPr>
+        <w:t>тема собрания</w:t>
+      </w:r>
+    </w:p>
+    <w:p>
+      <w:pPr>
+        <w:ind w:firstLine="708"/>
+        <w:rPr>
+          <w:lang w:val="ru-RU"/>
+        </w:rPr>
+      </w:pPr>
+      <w:r>
+        <w:rPr>
+          <w:lang w:val="ru-RU"/>
+        </w:rPr>
+        <w:t>Особенности сущностей:</w:t>
+      </w:r>
+    </w:p>
+    <w:p>
+      <w:pPr>
+        <w:pStyle w:val="a3"/>
+        <w:numPr>
+          <w:ilvl w:val="0"/>
+          <w:numId w:val="10"/>
+        </w:numPr>
+        <w:rPr>
+          <w:lang w:val="ru-RU"/>
+        </w:rPr>
+      </w:pPr>
+      <w:r>
+        <w:rPr>
+          <w:lang w:val="ru-RU"/>
+        </w:rPr>
+        <w:t>Офисы могут находиться в разных городах</w:t>
+      </w:r>
+    </w:p>
+    <w:p>
+      <w:pPr>
+        <w:pStyle w:val="a3"/>
+        <w:numPr>
+          <w:ilvl w:val="0"/>
+          <w:numId w:val="10"/>
+        </w:numPr>
+        <w:rPr>
+          <w:lang w:val="ru-RU"/>
+        </w:rPr>
+      </w:pPr>
+      <w:r>
+        <w:rPr>
+          <w:lang w:val="ru-RU"/>
+        </w:rPr>
+        <w:t>Сотрудники могут обладать разными ролями</w:t>
+      </w:r>
+      <w:r>
+        <w:rPr>
+          <w:lang w:val="ru-RU"/>
+        </w:rPr>
+        <w:t xml:space="preserve"> (</w:t>
+      </w:r>
+      <w:r>
+        <w:t>admin</w:t>
+      </w:r>
+      <w:r>
+        <w:rPr>
+          <w:lang w:val="ru-RU"/>
+        </w:rPr>
+        <w:t xml:space="preserve">, </w:t>
+      </w:r>
+      <w:r>
+        <w:t>user</w:t>
+      </w:r>
+      <w:r>
+        <w:rPr>
+          <w:lang w:val="ru-RU"/>
+        </w:rPr>
+        <w:t>)</w:t>
+      </w:r>
+    </w:p>
+    <w:p>
+      <w:pPr>
+        <w:pStyle w:val="a3"/>
+        <w:numPr>
+          <w:ilvl w:val="0"/>
+          <w:numId w:val="10"/>
+        </w:numPr>
+        <w:rPr>
+          <w:lang w:val="ru-RU"/>
+        </w:rPr>
+      </w:pPr>
+      <w:r>
+        <w:rPr>
+          <w:lang w:val="ru-RU"/>
+        </w:rPr>
+        <w:t xml:space="preserve">Кабинеты могут быть наполнены различными </w:t>
+      </w:r>
+      <w:r>
+        <w:rPr>
+          <w:lang w:val="ru-RU"/>
+        </w:rPr>
+        <w:t>предметами</w:t>
+      </w:r>
+      <w:r>
+        <w:rPr>
+          <w:lang w:val="ru-RU"/>
+        </w:rPr>
+        <w:t xml:space="preserve"> инвентаря</w:t>
+      </w:r>
+    </w:p>
+    <w:p>
+      <w:pPr>
+        <w:ind w:left="708"/>
+        <w:rPr>
+          <w:lang w:val="ru-RU"/>
+        </w:rPr>
+      </w:pPr>
+      <w:r>
+        <w:rPr>
+          <w:lang w:val="ru-RU"/>
+        </w:rPr>
+        <w:t xml:space="preserve">Ограничения сущностей находятся в разделе – </w:t>
+      </w:r>
+      <w:r>
+        <w:rPr>
+          <w:u w:val="single"/>
+          <w:lang w:val="ru-RU"/>
+        </w:rPr>
+        <w:t>База данных</w:t>
+      </w:r>
+      <w:r>
+        <w:rPr>
+          <w:lang w:val="ru-RU"/>
+        </w:rPr>
+        <w:t>.</w:t>
+      </w:r>
+    </w:p>
+    <w:p>
+      <w:pPr>
+        <w:rPr>
+          <w:lang w:val="ru-RU"/>
+        </w:rPr>
+      </w:pPr>
+      <w:r>
+        <w:rPr>
+          <w:lang w:val="ru-RU"/>
+        </w:rPr>
+        <w:br w:type="page"/>
+      </w:r>
+    </w:p>
+    <w:p>
+      <w:pPr>
+        <w:rPr>
+          <w:lang w:val="ru-RU"/>
+        </w:rPr>
+      </w:pPr>
+      <w:r>
+        <w:rPr>
+          <w:u w:val="single"/>
+          <w:lang w:val="ru-RU"/>
+        </w:rPr>
+        <w:lastRenderedPageBreak/>
+        <w:t>Приложение</w:t>
+      </w:r>
+      <w:r>
+        <w:rPr>
+          <w:lang w:val="ru-RU"/>
+        </w:rPr>
+        <w:t>:</w:t>
+      </w:r>
+    </w:p>
+    <w:p>
+      <w:pPr>
+        <w:rPr>
+          <w:lang w:val="ru-RU"/>
+        </w:rPr>
+      </w:pPr>
+      <w:r>
+        <w:rPr>
+          <w:lang w:val="ru-RU"/>
+        </w:rPr>
+        <w:tab/>
+        <w:t xml:space="preserve">Описание: </w:t>
+      </w:r>
+    </w:p>
+    <w:p>
+      <w:pPr>
+        <w:ind w:left="708" w:firstLine="708"/>
+        <w:rPr>
+          <w:lang w:val="ru-RU"/>
+        </w:rPr>
+      </w:pPr>
+      <w:r>
+        <w:rPr>
+          <w:lang w:val="ru-RU"/>
+        </w:rPr>
+        <w:t>Веб-приложение для планирования и организации локальных собраний в офисах.</w:t>
+      </w:r>
+    </w:p>
+    <w:p>
+      <w:pPr>
+        <w:rPr>
+          <w:lang w:val="ru-RU"/>
+        </w:rPr>
+      </w:pPr>
+      <w:r>
+        <w:rPr>
+          <w:lang w:val="ru-RU"/>
+        </w:rPr>
+        <w:tab/>
+      </w:r>
+    </w:p>
+    <w:p>
+      <w:pPr>
+        <w:rPr>
+          <w:lang w:val="ru-RU"/>
+        </w:rPr>
+      </w:pPr>
+      <w:r>
+        <w:rPr>
+          <w:lang w:val="ru-RU"/>
+        </w:rPr>
+        <w:tab/>
+      </w:r>
+      <w:r>
+        <w:rPr>
+          <w:lang w:val="ru-RU"/>
+        </w:rPr>
+        <w:t>Пользовательские о</w:t>
+      </w:r>
+      <w:r>
+        <w:rPr>
+          <w:lang w:val="ru-RU"/>
+        </w:rPr>
+        <w:t>собенности:</w:t>
+      </w:r>
+    </w:p>
+    <w:p>
+      <w:pPr>
+        <w:pStyle w:val="a3"/>
+        <w:numPr>
+          <w:ilvl w:val="0"/>
+          <w:numId w:val="11"/>
+        </w:numPr>
+        <w:rPr>
+          <w:lang w:val="ru-RU"/>
+        </w:rPr>
+      </w:pPr>
+      <w:r>
+        <w:rPr>
+          <w:lang w:val="ru-RU"/>
+        </w:rPr>
+        <w:t>Удобный пользовательский интерфейс</w:t>
+      </w:r>
+    </w:p>
+    <w:p>
+      <w:pPr>
+        <w:pStyle w:val="a3"/>
+        <w:numPr>
+          <w:ilvl w:val="0"/>
+          <w:numId w:val="11"/>
+        </w:numPr>
+        <w:rPr>
+          <w:lang w:val="ru-RU"/>
+        </w:rPr>
+      </w:pPr>
+      <w:r>
+        <w:rPr>
+          <w:lang w:val="ru-RU"/>
+        </w:rPr>
+        <w:t>Регистрация и авторизация для пользователей</w:t>
+      </w:r>
+      <w:r>
+        <w:rPr>
+          <w:lang w:val="ru-RU"/>
+        </w:rPr>
+        <w:t>, сотрудник запрашивает создание аккаунта у администратора и получает логин и пароль</w:t>
+      </w:r>
+    </w:p>
+    <w:p>
+      <w:pPr>
+        <w:pStyle w:val="a3"/>
+        <w:numPr>
+          <w:ilvl w:val="0"/>
+          <w:numId w:val="11"/>
+        </w:numPr>
+        <w:rPr>
+          <w:lang w:val="ru-RU"/>
+        </w:rPr>
+      </w:pPr>
+      <w:r>
+        <w:rPr>
+          <w:lang w:val="ru-RU"/>
+        </w:rPr>
+        <w:t>Хранение необходимой информации о пользователях, офисах, собраниях</w:t>
+      </w:r>
+    </w:p>
+    <w:p>
+      <w:pPr>
+        <w:pStyle w:val="a3"/>
+        <w:numPr>
+          <w:ilvl w:val="0"/>
+          <w:numId w:val="11"/>
+        </w:numPr>
+        <w:rPr>
+          <w:lang w:val="ru-RU"/>
+        </w:rPr>
+      </w:pPr>
+      <w:r>
+        <w:rPr>
+          <w:lang w:val="ru-RU"/>
+        </w:rPr>
+        <w:t>Планирование собраний – создание, изменение, отмена</w:t>
+      </w:r>
+    </w:p>
+    <w:p>
+      <w:pPr>
+        <w:pStyle w:val="a3"/>
+        <w:numPr>
+          <w:ilvl w:val="0"/>
+          <w:numId w:val="11"/>
+        </w:numPr>
+        <w:rPr>
+          <w:lang w:val="ru-RU"/>
+        </w:rPr>
+      </w:pPr>
+      <w:r>
+        <w:rPr>
+          <w:lang w:val="ru-RU"/>
+        </w:rPr>
+        <w:t>Отправка уведомлений пользователям</w:t>
+      </w:r>
+    </w:p>
+    <w:p>
+      <w:pPr>
+        <w:rPr>
+          <w:lang w:val="ru-RU"/>
+        </w:rPr>
+      </w:pPr>
+    </w:p>
+    <w:p>
+      <w:pPr>
+        <w:ind w:left="708"/>
+        <w:rPr>
+          <w:lang w:val="ru-RU"/>
+        </w:rPr>
+      </w:pPr>
+      <w:r>
+        <w:rPr>
+          <w:lang w:val="ru-RU"/>
+        </w:rPr>
+        <w:t>Внутренняя структура:</w:t>
+      </w:r>
+    </w:p>
+    <w:p>
+      <w:pPr>
+        <w:pStyle w:val="a3"/>
+        <w:numPr>
+          <w:ilvl w:val="0"/>
+          <w:numId w:val="13"/>
+        </w:numPr>
+      </w:pPr>
+      <w:r>
+        <w:rPr>
+          <w:lang w:val="ru-RU"/>
+        </w:rPr>
+        <w:t>Бэкенд</w:t>
+      </w:r>
+      <w:r>
+        <w:t xml:space="preserve"> </w:t>
+      </w:r>
+      <w:r>
+        <w:rPr>
+          <w:lang w:val="ru-RU"/>
+        </w:rPr>
+        <w:t>приложения</w:t>
+      </w:r>
+      <w:r>
+        <w:t xml:space="preserve">: </w:t>
+      </w:r>
+      <w:r>
+        <w:t>PostgreSQL</w:t>
+      </w:r>
+      <w:r>
+        <w:t xml:space="preserve">, </w:t>
+      </w:r>
+      <w:r>
+        <w:t>Liquibase</w:t>
+      </w:r>
+      <w:r>
+        <w:t xml:space="preserve">, </w:t>
+      </w:r>
+      <w:r>
+        <w:t xml:space="preserve">Java </w:t>
+      </w:r>
+      <w:r>
+        <w:t>(</w:t>
+      </w:r>
+      <w:r>
+        <w:t>Spring</w:t>
+      </w:r>
+      <w:r>
+        <w:t xml:space="preserve">, </w:t>
+      </w:r>
+      <w:r>
+        <w:t>Lombok</w:t>
+      </w:r>
+      <w:r>
+        <w:t xml:space="preserve">, </w:t>
+      </w:r>
+      <w:r>
+        <w:t>S</w:t>
+      </w:r>
+      <w:r>
+        <w:t>wagger</w:t>
+      </w:r>
+      <w:r>
+        <w:t xml:space="preserve">, </w:t>
+      </w:r>
+      <w:r>
+        <w:t>Junit, Mockito</w:t>
+      </w:r>
+      <w:r>
+        <w:t>)</w:t>
+      </w:r>
+    </w:p>
+    <w:p>
+      <w:pPr>
+        <w:pStyle w:val="a3"/>
+        <w:numPr>
+          <w:ilvl w:val="0"/>
+          <w:numId w:val="13"/>
+        </w:numPr>
+      </w:pPr>
+      <w:r>
+        <w:rPr>
+          <w:lang w:val="ru-RU"/>
+        </w:rPr>
+        <w:t xml:space="preserve">Фронтенд приложения: </w:t>
+      </w:r>
+      <w:r>
+        <w:t>Angular?</w:t>
+      </w:r>
+    </w:p>
+    <w:p>
+      <w:r>
+        <w:tab/>
+        <w:t xml:space="preserve"> </w:t>
+      </w:r>
+    </w:p>
+    <w:p>
+      <w:pPr>
+        <w:pStyle w:val="a3"/>
+        <w:rPr>
+          <w:lang w:val="ru-RU"/>
+        </w:rPr>
+      </w:pPr>
+      <w:r>
+        <w:rPr>
+          <w:lang w:val="ru-RU"/>
+        </w:rPr>
+        <w:t>Программные особенности:</w:t>
+      </w:r>
+    </w:p>
+    <w:p>
+      <w:pPr>
+        <w:pStyle w:val="a3"/>
+        <w:numPr>
+          <w:ilvl w:val="0"/>
+          <w:numId w:val="14"/>
+        </w:numPr>
+        <w:rPr>
+          <w:lang w:val="ru-RU"/>
+        </w:rPr>
+      </w:pPr>
+      <w:r>
+        <w:rPr>
+          <w:lang w:val="ru-RU"/>
+        </w:rPr>
+        <w:t xml:space="preserve">Безопасность – хэширование пароля, </w:t>
+      </w:r>
+      <w:r>
+        <w:t>spring</w:t>
+      </w:r>
+      <w:r>
+        <w:rPr>
+          <w:lang w:val="ru-RU"/>
+        </w:rPr>
+        <w:t xml:space="preserve"> </w:t>
+      </w:r>
+      <w:r>
+        <w:t>security</w:t>
+      </w:r>
+    </w:p>
+    <w:p>
+      <w:pPr>
+        <w:pStyle w:val="a3"/>
+        <w:numPr>
+          <w:ilvl w:val="0"/>
+          <w:numId w:val="14"/>
+        </w:numPr>
+        <w:rPr>
+          <w:lang w:val="ru-RU"/>
+        </w:rPr>
+      </w:pPr>
+      <w:r>
+        <w:rPr>
+          <w:lang w:val="ru-RU"/>
+        </w:rPr>
+        <w:t>Тестирование</w:t>
+      </w:r>
+    </w:p>
+    <w:p>
+      <w:pPr>
+        <w:pStyle w:val="a3"/>
+        <w:numPr>
+          <w:ilvl w:val="0"/>
+          <w:numId w:val="14"/>
+        </w:numPr>
+        <w:rPr>
+          <w:lang w:val="ru-RU"/>
+        </w:rPr>
+      </w:pPr>
+      <w:r>
+        <w:rPr>
+          <w:lang w:val="ru-RU"/>
+        </w:rPr>
+        <w:t>Кроссплатформенность</w:t>
+      </w:r>
+    </w:p>
+    <w:p>
+      <w:pPr>
+        <w:rPr>
+          <w:lang w:val="ru-RU"/>
+        </w:rPr>
+      </w:pPr>
+    </w:p>
+    <w:p>
+      <w:pPr>
+        <w:rPr>
+          <w:lang w:val="ru-RU"/>
+        </w:rPr>
+      </w:pPr>
+      <w:r>
+        <w:rPr>
+          <w:lang w:val="ru-RU"/>
+        </w:rPr>
+        <w:br w:type="page"/>
+      </w:r>
+    </w:p>
+    <w:p>
+      <w:r>
+        <w:rPr>
+          <w:u w:val="single"/>
+          <w:lang w:val="ru-RU"/>
+        </w:rPr>
+        <w:lastRenderedPageBreak/>
+        <w:t>База данных</w:t>
+      </w:r>
+      <w:r>
+        <w:t>:</w:t>
+      </w:r>
+    </w:p>
+    <w:p>
+      <w:pPr>
+        <w:rPr>
+          <w:lang w:val="ru-RU"/>
+        </w:rPr>
+      </w:pPr>
+      <w:r>
+        <w:rPr>
+          <w:lang w:val="ru-RU"/>
+        </w:rPr>
+        <w:tab/>
+      </w:r>
+      <w:r>
+        <w:rPr>
+          <w:highlight w:val="green"/>
+          <w:lang w:val="ru-RU"/>
+        </w:rPr>
+        <w:t>Первичный ключ</w:t>
+      </w:r>
+      <w:r>
+        <w:rPr>
+          <w:lang w:val="ru-RU"/>
+        </w:rPr>
+        <w:t xml:space="preserve"> – так отмечаются поля, которые в купе </w:t>
+      </w:r>
+      <w:r>
+        <w:rPr>
+          <w:lang w:val="ru-RU"/>
+        </w:rPr>
+        <w:t>являются первичным ключом для таблицы</w:t>
+      </w:r>
+      <w:r>
+        <w:rPr>
+          <w:lang w:val="ru-RU"/>
+        </w:rPr>
+        <w:t xml:space="preserve"> и должны быть уникальными</w:t>
+      </w:r>
+      <w:r>
+        <w:rPr>
+          <w:lang w:val="ru-RU"/>
+        </w:rPr>
+        <w:t>.</w:t>
+      </w:r>
+    </w:p>
+    <w:p>
+      <w:pPr>
+        <w:rPr>
+          <w:lang w:val="ru-RU"/>
+        </w:rPr>
+      </w:pPr>
+      <w:r>
+        <w:rPr>
+          <w:lang w:val="ru-RU"/>
+        </w:rPr>
+        <w:tab/>
+      </w:r>
+      <w:r>
+        <w:rPr>
+          <w:highlight w:val="yellow"/>
+          <w:lang w:val="ru-RU"/>
+        </w:rPr>
+        <w:t>Уникально</w:t>
+      </w:r>
+      <w:r>
+        <w:rPr>
+          <w:lang w:val="ru-RU"/>
+        </w:rPr>
+        <w:t xml:space="preserve"> – так отмечаются поля, которые должны быть уникальными для таблицы</w:t>
+      </w:r>
+      <w:r>
+        <w:rPr>
+          <w:lang w:val="ru-RU"/>
+        </w:rPr>
+        <w:t>, но не являются первичным ключом</w:t>
+      </w:r>
+      <w:r>
+        <w:rPr>
+          <w:lang w:val="ru-RU"/>
+        </w:rPr>
+        <w:t>.</w:t>
+      </w:r>
+    </w:p>
+    <w:p>
+      <w:pPr>
+        <w:rPr>
+          <w:lang w:val="ru-RU"/>
+        </w:rPr>
+      </w:pPr>
+      <w:r>
+        <w:rPr>
+          <w:lang w:val="ru-RU"/>
+        </w:rPr>
+        <w:tab/>
+      </w:r>
+      <w:r>
+        <w:rPr>
+          <w:highlight w:val="cyan"/>
+          <w:lang w:val="ru-RU"/>
+        </w:rPr>
+        <w:t>Внешний ключ (главная таблица)</w:t>
+      </w:r>
+      <w:r>
+        <w:rPr>
+          <w:lang w:val="ru-RU"/>
+        </w:rPr>
+        <w:t xml:space="preserve"> – так отмечаются поля, которые являются внешним ключом для таблицы, в скобках указывается главная таблица</w:t>
+      </w:r>
+      <w:r>
+        <w:rPr>
+          <w:lang w:val="ru-RU"/>
+        </w:rPr>
+        <w:t>.</w:t>
+      </w:r>
+    </w:p>
+    <w:p>
+      <w:pPr>
+        <w:rPr>
+          <w:lang w:val="ru-RU"/>
+        </w:rPr>
+      </w:pPr>
+      <w:r>
+        <w:rPr>
+          <w:lang w:val="ru-RU"/>
+        </w:rPr>
+        <w:tab/>
+        <w:t>Двумя цветами могут отмечаться поля, которые являются и внешним, и первичным ключом одновременно</w:t>
+      </w:r>
+      <w:r>
+        <w:rPr>
+          <w:lang w:val="ru-RU"/>
+        </w:rPr>
+        <w:t>.</w:t>
+      </w:r>
+    </w:p>
+    <w:p>
+      <w:pPr>
+        <w:rPr>
+          <w:lang w:val="ru-RU"/>
+        </w:rPr>
+      </w:pPr>
+      <w:r>
+        <w:rPr>
+          <w:lang w:val="ru-RU"/>
+        </w:rPr>
+        <w:tab/>
+      </w:r>
+      <w:r>
+        <w:rPr>
+          <w:lang w:val="ru-RU"/>
+        </w:rPr>
+        <w:t>Структура базы данных:</w:t>
+      </w:r>
+    </w:p>
+    <w:p>
+      <w:pPr>
+        <w:pStyle w:val="a3"/>
+        <w:numPr>
+          <w:ilvl w:val="0"/>
+          <w:numId w:val="15"/>
+        </w:numPr>
+        <w:rPr>
+          <w:lang w:val="ru-RU"/>
+        </w:rPr>
+      </w:pPr>
+      <w:r>
+        <w:rPr>
+          <w:lang w:val="ru-RU"/>
+        </w:rPr>
+        <w:t>Таблица офисов</w:t>
+      </w:r>
+    </w:p>
+    <w:p>
+      <w:pPr>
+        <w:pStyle w:val="a3"/>
+        <w:numPr>
+          <w:ilvl w:val="1"/>
+          <w:numId w:val="15"/>
+        </w:numPr>
+        <w:rPr>
+          <w:highlight w:val="green"/>
+          <w:lang w:val="ru-RU"/>
+        </w:rPr>
+      </w:pPr>
+      <w:r>
+        <w:rPr>
+          <w:highlight w:val="green"/>
+        </w:rPr>
+        <w:t>ID</w:t>
+      </w:r>
+      <w:r>
+        <w:rPr>
+          <w:highlight w:val="green"/>
+          <w:lang w:val="ru-RU"/>
+        </w:rPr>
+        <w:t xml:space="preserve"> офиса</w:t>
+      </w:r>
+    </w:p>
+    <w:p>
+      <w:pPr>
+        <w:pStyle w:val="a3"/>
+        <w:numPr>
+          <w:ilvl w:val="1"/>
+          <w:numId w:val="15"/>
+        </w:numPr>
+        <w:rPr>
+          <w:lang w:val="ru-RU"/>
+        </w:rPr>
+      </w:pPr>
+      <w:r>
+        <w:rPr>
+          <w:lang w:val="ru-RU"/>
+        </w:rPr>
+        <w:t>Город</w:t>
+      </w:r>
+    </w:p>
+    <w:p>
+      <w:pPr>
+        <w:pStyle w:val="a3"/>
+        <w:numPr>
+          <w:ilvl w:val="1"/>
+          <w:numId w:val="15"/>
+        </w:numPr>
+        <w:rPr>
+          <w:lang w:val="ru-RU"/>
+        </w:rPr>
+      </w:pPr>
+      <w:r>
+        <w:rPr>
+          <w:lang w:val="ru-RU"/>
+        </w:rPr>
+        <w:t>Адрес</w:t>
+      </w:r>
+    </w:p>
+    <w:p>
+      <w:pPr>
+        <w:pStyle w:val="a3"/>
+        <w:numPr>
+          <w:ilvl w:val="1"/>
+          <w:numId w:val="15"/>
+        </w:numPr>
+        <w:rPr>
+          <w:lang w:val="ru-RU"/>
+        </w:rPr>
+      </w:pPr>
+      <w:r>
+        <w:rPr>
+          <w:lang w:val="ru-RU"/>
+        </w:rPr>
+        <w:t>Телефон</w:t>
+      </w:r>
+    </w:p>
+    <w:p>
+      <w:pPr>
+        <w:pStyle w:val="a3"/>
+        <w:numPr>
+          <w:ilvl w:val="0"/>
+          <w:numId w:val="15"/>
+        </w:numPr>
+        <w:rPr>
+          <w:lang w:val="ru-RU"/>
+        </w:rPr>
+      </w:pPr>
+      <w:r>
+        <w:rPr>
+          <w:lang w:val="ru-RU"/>
+        </w:rPr>
+        <w:t>Таблица кабинетов</w:t>
+      </w:r>
+    </w:p>
+    <w:p>
+      <w:pPr>
+        <w:pStyle w:val="a3"/>
+        <w:numPr>
+          <w:ilvl w:val="1"/>
+          <w:numId w:val="15"/>
+        </w:numPr>
+        <w:rPr>
+          <w:highlight w:val="green"/>
+          <w:lang w:val="ru-RU"/>
+        </w:rPr>
+      </w:pPr>
+      <w:r>
+        <w:rPr>
+          <w:highlight w:val="green"/>
+        </w:rPr>
+        <w:t xml:space="preserve">ID </w:t>
+      </w:r>
+      <w:r>
+        <w:rPr>
+          <w:highlight w:val="green"/>
+          <w:lang w:val="ru-RU"/>
+        </w:rPr>
+        <w:t>каб</w:t>
+      </w:r>
+      <w:r>
+        <w:rPr>
+          <w:color w:val="000000" w:themeColor="text1"/>
+          <w:highlight w:val="green"/>
+          <w:lang w:val="ru-RU"/>
+        </w:rPr>
+        <w:t>ин</w:t>
+      </w:r>
+      <w:r>
+        <w:rPr>
+          <w:highlight w:val="green"/>
+          <w:lang w:val="ru-RU"/>
+        </w:rPr>
+        <w:t>ета</w:t>
+      </w:r>
+    </w:p>
+    <w:p>
+      <w:pPr>
+        <w:pStyle w:val="a3"/>
+        <w:numPr>
+          <w:ilvl w:val="1"/>
+          <w:numId w:val="15"/>
+        </w:numPr>
+        <w:rPr>
+          <w:highlight w:val="cyan"/>
+          <w:lang w:val="ru-RU"/>
+        </w:rPr>
+      </w:pPr>
+      <w:r>
+        <w:rPr>
+          <w:highlight w:val="cyan"/>
+        </w:rPr>
+        <w:t xml:space="preserve">ID </w:t>
+      </w:r>
+      <w:r>
+        <w:rPr>
+          <w:highlight w:val="cyan"/>
+          <w:lang w:val="ru-RU"/>
+        </w:rPr>
+        <w:t>офиса</w:t>
+      </w:r>
+      <w:r>
+        <w:rPr>
+          <w:highlight w:val="cyan"/>
+          <w:lang w:val="ru-RU"/>
+        </w:rPr>
+        <w:t xml:space="preserve"> (Таблица офисов)</w:t>
+      </w:r>
+    </w:p>
+    <w:p>
+      <w:pPr>
+        <w:pStyle w:val="a3"/>
+        <w:numPr>
+          <w:ilvl w:val="2"/>
+          <w:numId w:val="15"/>
+        </w:numPr>
+        <w:rPr>
+          <w:lang w:val="ru-RU"/>
+        </w:rPr>
+      </w:pPr>
+      <w:r>
+        <w:rPr>
+          <w:lang w:val="ru-RU"/>
+        </w:rPr>
+        <w:t>В одном офисе может быть несколько кабинетов для собраний</w:t>
+      </w:r>
+    </w:p>
+    <w:p>
+      <w:pPr>
+        <w:pStyle w:val="a3"/>
+        <w:numPr>
+          <w:ilvl w:val="1"/>
+          <w:numId w:val="15"/>
+        </w:numPr>
+        <w:rPr>
+          <w:lang w:val="ru-RU"/>
+        </w:rPr>
+      </w:pPr>
+      <w:r>
+        <w:rPr>
+          <w:lang w:val="ru-RU"/>
+        </w:rPr>
+        <w:t>Вместимость</w:t>
+      </w:r>
+    </w:p>
+    <w:p>
+      <w:pPr>
+        <w:pStyle w:val="a3"/>
+        <w:numPr>
+          <w:ilvl w:val="2"/>
+          <w:numId w:val="15"/>
+        </w:numPr>
+        <w:rPr>
+          <w:lang w:val="ru-RU"/>
+        </w:rPr>
+      </w:pPr>
+      <w:r>
+        <w:rPr>
+          <w:lang w:val="ru-RU"/>
+        </w:rPr>
+        <w:t>Нельзя позвать на собрание больше человек, чем вмещает комната</w:t>
+      </w:r>
+    </w:p>
+    <w:p>
+      <w:pPr>
+        <w:pStyle w:val="a3"/>
+        <w:numPr>
+          <w:ilvl w:val="0"/>
+          <w:numId w:val="15"/>
+        </w:numPr>
+        <w:rPr>
+          <w:lang w:val="ru-RU"/>
+        </w:rPr>
+      </w:pPr>
+      <w:r>
+        <w:rPr>
+          <w:lang w:val="ru-RU"/>
+        </w:rPr>
+        <w:t>Таблица для комнатного инвентаря</w:t>
+      </w:r>
+      <w:r>
+        <w:rPr>
+          <w:lang w:val="ru-RU"/>
+        </w:rPr>
+        <w:t xml:space="preserve"> – таблица для связи кабинетов и предметов инвентаря</w:t>
+      </w:r>
+    </w:p>
+    <w:p>
+      <w:pPr>
+        <w:pStyle w:val="a3"/>
+        <w:numPr>
+          <w:ilvl w:val="1"/>
+          <w:numId w:val="15"/>
+        </w:numPr>
+        <w:rPr>
+          <w:highlight w:val="green"/>
+          <w:lang w:val="ru-RU"/>
+        </w:rPr>
+      </w:pPr>
+      <w:r>
+        <w:rPr>
+          <w:highlight w:val="green"/>
+        </w:rPr>
+        <w:t>ID</w:t>
+      </w:r>
+      <w:r>
+        <w:rPr>
+          <w:highlight w:val="green"/>
+          <w:lang w:val="ru-RU"/>
+        </w:rPr>
+        <w:t xml:space="preserve"> </w:t>
+      </w:r>
+      <w:r>
+        <w:rPr>
+          <w:highlight w:val="cyan"/>
+          <w:lang w:val="ru-RU"/>
+        </w:rPr>
+        <w:t>кабинета (Таблица кабинетов)</w:t>
+      </w:r>
+    </w:p>
+    <w:p>
+      <w:pPr>
+        <w:pStyle w:val="a3"/>
+        <w:numPr>
+          <w:ilvl w:val="1"/>
+          <w:numId w:val="15"/>
+        </w:numPr>
+        <w:rPr>
+          <w:highlight w:val="green"/>
+          <w:lang w:val="ru-RU"/>
+        </w:rPr>
+      </w:pPr>
+      <w:r>
+        <w:rPr>
+          <w:highlight w:val="green"/>
+        </w:rPr>
+        <w:t>ID</w:t>
+      </w:r>
+      <w:r>
+        <w:rPr>
+          <w:highlight w:val="green"/>
+          <w:lang w:val="ru-RU"/>
+        </w:rPr>
+        <w:t xml:space="preserve"> </w:t>
+      </w:r>
+      <w:r>
+        <w:rPr>
+          <w:highlight w:val="cyan"/>
+          <w:lang w:val="ru-RU"/>
+        </w:rPr>
+        <w:t>предмета инвентаря</w:t>
+      </w:r>
+      <w:r>
+        <w:rPr>
+          <w:highlight w:val="cyan"/>
+          <w:lang w:val="ru-RU"/>
+        </w:rPr>
+        <w:t xml:space="preserve"> (Таблица предметов инвентаря)</w:t>
+      </w:r>
+    </w:p>
+    <w:p>
+      <w:pPr>
+        <w:pStyle w:val="a3"/>
+        <w:numPr>
+          <w:ilvl w:val="1"/>
+          <w:numId w:val="15"/>
+        </w:numPr>
+        <w:rPr>
+          <w:lang w:val="ru-RU"/>
+        </w:rPr>
+      </w:pPr>
+      <w:r>
+        <w:rPr>
+          <w:lang w:val="ru-RU"/>
+        </w:rPr>
+        <w:t>Количество</w:t>
+      </w:r>
+      <w:r>
+        <w:rPr>
+          <w:lang w:val="ru-RU"/>
+        </w:rPr>
+        <w:t xml:space="preserve"> предметов в комнате</w:t>
+      </w:r>
+    </w:p>
+    <w:p>
+      <w:pPr>
+        <w:pStyle w:val="a3"/>
+        <w:numPr>
+          <w:ilvl w:val="0"/>
+          <w:numId w:val="15"/>
+        </w:numPr>
+        <w:rPr>
+          <w:lang w:val="ru-RU"/>
+        </w:rPr>
+      </w:pPr>
+      <w:r>
+        <w:rPr>
+          <w:lang w:val="ru-RU"/>
+        </w:rPr>
+        <w:t>Таблица предметов инвентаря</w:t>
+      </w:r>
+      <w:r>
+        <w:t xml:space="preserve"> </w:t>
+      </w:r>
+    </w:p>
+    <w:p>
+      <w:pPr>
+        <w:pStyle w:val="a3"/>
+        <w:numPr>
+          <w:ilvl w:val="1"/>
+          <w:numId w:val="15"/>
+        </w:numPr>
+        <w:rPr>
+          <w:highlight w:val="green"/>
+          <w:lang w:val="ru-RU"/>
+        </w:rPr>
+      </w:pPr>
+      <w:r>
+        <w:rPr>
+          <w:highlight w:val="green"/>
+        </w:rPr>
+        <w:t>ID</w:t>
+      </w:r>
+      <w:r>
+        <w:rPr>
+          <w:highlight w:val="green"/>
+          <w:lang w:val="ru-RU"/>
+        </w:rPr>
+        <w:t xml:space="preserve"> предмета</w:t>
+      </w:r>
+    </w:p>
+    <w:p>
+      <w:pPr>
+        <w:pStyle w:val="a3"/>
+        <w:numPr>
+          <w:ilvl w:val="1"/>
+          <w:numId w:val="15"/>
+        </w:numPr>
+        <w:rPr>
+          <w:highlight w:val="green"/>
+          <w:lang w:val="ru-RU"/>
+        </w:rPr>
+      </w:pPr>
+      <w:r>
+        <w:rPr>
+          <w:highlight w:val="green"/>
+        </w:rPr>
+        <w:t xml:space="preserve">ID </w:t>
+      </w:r>
+      <w:r>
+        <w:rPr>
+          <w:highlight w:val="cyan"/>
+          <w:lang w:val="ru-RU"/>
+        </w:rPr>
+        <w:t>офиса (Таблица офисов)</w:t>
+      </w:r>
+    </w:p>
+    <w:p>
+      <w:pPr>
+        <w:pStyle w:val="a3"/>
+        <w:numPr>
+          <w:ilvl w:val="2"/>
+          <w:numId w:val="15"/>
+        </w:numPr>
+        <w:rPr>
+          <w:lang w:val="ru-RU"/>
+        </w:rPr>
+      </w:pPr>
+      <w:r>
+        <w:rPr>
+          <w:lang w:val="ru-RU"/>
+        </w:rPr>
+        <w:t xml:space="preserve">Если необходимо запросить в </w:t>
+      </w:r>
+      <w:r>
+        <w:rPr>
+          <w:lang w:val="ru-RU"/>
+        </w:rPr>
+        <w:t>кабинет</w:t>
+      </w:r>
+      <w:r>
+        <w:rPr>
+          <w:lang w:val="ru-RU"/>
+        </w:rPr>
+        <w:t xml:space="preserve"> предметы, </w:t>
+      </w:r>
+      <w:r>
+        <w:rPr>
+          <w:lang w:val="ru-RU"/>
+        </w:rPr>
+        <w:t>они должны быть на складе в соответствующем офисе</w:t>
+      </w:r>
+    </w:p>
+    <w:p>
+      <w:pPr>
+        <w:pStyle w:val="a3"/>
+        <w:numPr>
+          <w:ilvl w:val="1"/>
+          <w:numId w:val="15"/>
+        </w:numPr>
+        <w:rPr>
+          <w:lang w:val="ru-RU"/>
+        </w:rPr>
+      </w:pPr>
+      <w:r>
+        <w:rPr>
+          <w:lang w:val="ru-RU"/>
+        </w:rPr>
+        <w:t xml:space="preserve">Количество </w:t>
+      </w:r>
+      <w:r>
+        <w:rPr>
+          <w:lang w:val="ru-RU"/>
+        </w:rPr>
+        <w:t>предметов на складе</w:t>
+      </w:r>
+    </w:p>
+    <w:p>
+      <w:pPr>
+        <w:pStyle w:val="a3"/>
+        <w:numPr>
+          <w:ilvl w:val="2"/>
+          <w:numId w:val="15"/>
+        </w:numPr>
+        <w:rPr>
+          <w:lang w:val="ru-RU"/>
+        </w:rPr>
+      </w:pPr>
+      <w:r>
+        <w:rPr>
+          <w:lang w:val="ru-RU"/>
+        </w:rPr>
+        <w:t>Нельзя запросить больше предметов, чем есть на складе</w:t>
+      </w:r>
+    </w:p>
+    <w:p>
+      <w:pPr>
+        <w:pStyle w:val="a3"/>
+        <w:numPr>
+          <w:ilvl w:val="0"/>
+          <w:numId w:val="15"/>
+        </w:numPr>
+        <w:rPr>
+          <w:lang w:val="ru-RU"/>
+        </w:rPr>
+      </w:pPr>
+      <w:r>
+        <w:rPr>
+          <w:lang w:val="ru-RU"/>
+        </w:rPr>
+        <w:t>Таблица с</w:t>
+      </w:r>
+      <w:r>
+        <w:rPr>
+          <w:lang w:val="ru-RU"/>
+        </w:rPr>
+        <w:t>отрудник</w:t>
+      </w:r>
+      <w:r>
+        <w:rPr>
+          <w:lang w:val="ru-RU"/>
+        </w:rPr>
+        <w:t>ов</w:t>
+      </w:r>
+    </w:p>
+    <w:p>
+      <w:pPr>
+        <w:pStyle w:val="a3"/>
+        <w:numPr>
+          <w:ilvl w:val="1"/>
+          <w:numId w:val="15"/>
+        </w:numPr>
+        <w:rPr>
+          <w:highlight w:val="green"/>
+          <w:lang w:val="ru-RU"/>
+        </w:rPr>
+      </w:pPr>
+      <w:r>
+        <w:rPr>
+          <w:highlight w:val="green"/>
+          <w:lang w:val="ru-RU"/>
+        </w:rPr>
+        <w:t>Логин</w:t>
+      </w:r>
+    </w:p>
+    <w:p>
+      <w:pPr>
+        <w:pStyle w:val="a3"/>
+        <w:numPr>
+          <w:ilvl w:val="1"/>
+          <w:numId w:val="15"/>
+        </w:numPr>
+        <w:rPr>
+          <w:lang w:val="ru-RU"/>
+        </w:rPr>
+      </w:pPr>
+      <w:r>
+        <w:rPr>
+          <w:lang w:val="ru-RU"/>
+        </w:rPr>
+        <w:t>Пароль</w:t>
+      </w:r>
+    </w:p>
+    <w:p>
+      <w:pPr>
+        <w:pStyle w:val="a3"/>
+        <w:numPr>
+          <w:ilvl w:val="1"/>
+          <w:numId w:val="15"/>
+        </w:numPr>
+        <w:rPr>
+          <w:highlight w:val="yellow"/>
+          <w:lang w:val="ru-RU"/>
+        </w:rPr>
+      </w:pPr>
+      <w:r>
+        <w:rPr>
+          <w:highlight w:val="yellow"/>
+        </w:rPr>
+        <w:t xml:space="preserve">ID </w:t>
+      </w:r>
+      <w:r>
+        <w:rPr>
+          <w:highlight w:val="yellow"/>
+          <w:lang w:val="ru-RU"/>
+        </w:rPr>
+        <w:t>сотрудника</w:t>
+      </w:r>
+    </w:p>
+    <w:p>
+      <w:pPr>
+        <w:pStyle w:val="a3"/>
+        <w:numPr>
+          <w:ilvl w:val="1"/>
+          <w:numId w:val="15"/>
+        </w:numPr>
+        <w:rPr>
+          <w:lang w:val="ru-RU"/>
+        </w:rPr>
+      </w:pPr>
+      <w:r>
+        <w:rPr>
+          <w:lang w:val="ru-RU"/>
+        </w:rPr>
+        <w:t>Имя</w:t>
+      </w:r>
+    </w:p>
+    <w:p>
+      <w:pPr>
+        <w:pStyle w:val="a3"/>
+        <w:numPr>
+          <w:ilvl w:val="1"/>
+          <w:numId w:val="15"/>
+        </w:numPr>
+        <w:rPr>
+          <w:lang w:val="ru-RU"/>
+        </w:rPr>
+      </w:pPr>
+      <w:r>
+        <w:rPr>
+          <w:lang w:val="ru-RU"/>
+        </w:rPr>
+        <w:t>Должность</w:t>
+      </w:r>
+    </w:p>
+    <w:p>
+      <w:pPr>
+        <w:pStyle w:val="a3"/>
+        <w:numPr>
+          <w:ilvl w:val="1"/>
+          <w:numId w:val="15"/>
+        </w:numPr>
+        <w:rPr>
+          <w:highlight w:val="yellow"/>
+          <w:lang w:val="ru-RU"/>
+        </w:rPr>
+      </w:pPr>
+      <w:r>
+        <w:rPr>
+          <w:highlight w:val="yellow"/>
+        </w:rPr>
+        <w:lastRenderedPageBreak/>
+        <w:t>Email</w:t>
+      </w:r>
+    </w:p>
+    <w:p>
+      <w:pPr>
+        <w:pStyle w:val="a3"/>
+        <w:numPr>
+          <w:ilvl w:val="1"/>
+          <w:numId w:val="15"/>
+        </w:numPr>
+        <w:rPr>
+          <w:highlight w:val="cyan"/>
+          <w:lang w:val="ru-RU"/>
+        </w:rPr>
+      </w:pPr>
+      <w:r>
+        <w:rPr>
+          <w:highlight w:val="cyan"/>
+        </w:rPr>
+        <w:t xml:space="preserve">ID </w:t>
+      </w:r>
+      <w:r>
+        <w:rPr>
+          <w:highlight w:val="cyan"/>
+          <w:lang w:val="ru-RU"/>
+        </w:rPr>
+        <w:t>офиса</w:t>
+      </w:r>
+      <w:r>
+        <w:rPr>
+          <w:highlight w:val="cyan"/>
+          <w:lang w:val="ru-RU"/>
+        </w:rPr>
+        <w:t xml:space="preserve"> </w:t>
+      </w:r>
+      <w:r>
+        <w:rPr>
+          <w:highlight w:val="cyan"/>
+          <w:lang w:val="ru-RU"/>
+        </w:rPr>
+        <w:t>(Таблица офисов)</w:t>
+      </w:r>
+    </w:p>
+    <w:p>
+      <w:pPr>
+        <w:pStyle w:val="a3"/>
+        <w:numPr>
+          <w:ilvl w:val="0"/>
+          <w:numId w:val="15"/>
+        </w:numPr>
+        <w:rPr>
+          <w:lang w:val="ru-RU"/>
+        </w:rPr>
+      </w:pPr>
+      <w:r>
+        <w:rPr>
+          <w:lang w:val="ru-RU"/>
+        </w:rPr>
+        <w:t>Таблица ролей сотрудников (Таблица для связи сотрудника и роли)</w:t>
+      </w:r>
+    </w:p>
+    <w:p>
+      <w:pPr>
+        <w:pStyle w:val="a3"/>
+        <w:numPr>
+          <w:ilvl w:val="1"/>
+          <w:numId w:val="15"/>
+        </w:numPr>
+        <w:rPr>
+          <w:highlight w:val="green"/>
+          <w:lang w:val="ru-RU"/>
+        </w:rPr>
+      </w:pPr>
+      <w:r>
+        <w:rPr>
+          <w:highlight w:val="green"/>
+        </w:rPr>
+        <w:t xml:space="preserve">ID </w:t>
+      </w:r>
+      <w:r>
+        <w:rPr>
+          <w:highlight w:val="cyan"/>
+          <w:lang w:val="ru-RU"/>
+        </w:rPr>
+        <w:t>сотрудника (Таблица сотрудников)</w:t>
+      </w:r>
+    </w:p>
+    <w:p>
+      <w:pPr>
+        <w:pStyle w:val="a3"/>
+        <w:numPr>
+          <w:ilvl w:val="1"/>
+          <w:numId w:val="15"/>
+        </w:numPr>
+        <w:rPr>
+          <w:highlight w:val="green"/>
+          <w:lang w:val="ru-RU"/>
+        </w:rPr>
+      </w:pPr>
+      <w:r>
+        <w:rPr>
+          <w:highlight w:val="green"/>
+        </w:rPr>
+        <w:t xml:space="preserve">ID </w:t>
+      </w:r>
+      <w:r>
+        <w:rPr>
+          <w:highlight w:val="cyan"/>
+          <w:lang w:val="ru-RU"/>
+        </w:rPr>
+        <w:t>роли (Таблица ролей)</w:t>
+      </w:r>
+    </w:p>
+    <w:p>
+      <w:pPr>
+        <w:pStyle w:val="a3"/>
+        <w:numPr>
+          <w:ilvl w:val="0"/>
+          <w:numId w:val="15"/>
+        </w:numPr>
+        <w:rPr>
+          <w:lang w:val="ru-RU"/>
+        </w:rPr>
+      </w:pPr>
+      <w:r>
+        <w:rPr>
+          <w:lang w:val="ru-RU"/>
+        </w:rPr>
+        <w:t>Таблица ролей</w:t>
+      </w:r>
+    </w:p>
+    <w:p>
+      <w:pPr>
+        <w:pStyle w:val="a3"/>
+        <w:numPr>
+          <w:ilvl w:val="1"/>
+          <w:numId w:val="15"/>
+        </w:numPr>
+        <w:rPr>
+          <w:highlight w:val="green"/>
+          <w:lang w:val="ru-RU"/>
+        </w:rPr>
+      </w:pPr>
+      <w:r>
+        <w:rPr>
+          <w:highlight w:val="green"/>
+        </w:rPr>
+        <w:t xml:space="preserve">ID </w:t>
+      </w:r>
+      <w:r>
+        <w:rPr>
+          <w:highlight w:val="green"/>
+          <w:lang w:val="ru-RU"/>
+        </w:rPr>
+        <w:t>роли</w:t>
+      </w:r>
+    </w:p>
+    <w:p>
+      <w:pPr>
+        <w:pStyle w:val="a3"/>
+        <w:numPr>
+          <w:ilvl w:val="1"/>
+          <w:numId w:val="15"/>
+        </w:numPr>
+        <w:rPr>
+          <w:lang w:val="ru-RU"/>
+        </w:rPr>
+      </w:pPr>
+      <w:r>
+        <w:rPr>
+          <w:lang w:val="ru-RU"/>
+        </w:rPr>
+        <w:t>Название роли</w:t>
+      </w:r>
+    </w:p>
+    <w:p>
+      <w:pPr>
+        <w:pStyle w:val="a3"/>
+        <w:numPr>
+          <w:ilvl w:val="0"/>
+          <w:numId w:val="15"/>
+        </w:numPr>
+        <w:rPr>
+          <w:lang w:val="ru-RU"/>
+        </w:rPr>
+      </w:pPr>
+      <w:r>
+        <w:rPr>
+          <w:lang w:val="ru-RU"/>
+        </w:rPr>
+        <w:t>Таблица собраний</w:t>
+      </w:r>
+    </w:p>
+    <w:p>
+      <w:pPr>
+        <w:pStyle w:val="a3"/>
+        <w:numPr>
+          <w:ilvl w:val="1"/>
+          <w:numId w:val="15"/>
+        </w:numPr>
+        <w:rPr>
+          <w:highlight w:val="green"/>
+          <w:lang w:val="ru-RU"/>
+        </w:rPr>
+      </w:pPr>
+      <w:r>
+        <w:rPr>
+          <w:highlight w:val="green"/>
+        </w:rPr>
+        <w:t xml:space="preserve">ID </w:t>
+      </w:r>
+      <w:r>
+        <w:rPr>
+          <w:highlight w:val="green"/>
+          <w:lang w:val="ru-RU"/>
+        </w:rPr>
+        <w:t>собрания</w:t>
+      </w:r>
+    </w:p>
+    <w:p>
+      <w:pPr>
+        <w:pStyle w:val="a3"/>
+        <w:numPr>
+          <w:ilvl w:val="1"/>
+          <w:numId w:val="15"/>
+        </w:numPr>
+        <w:rPr>
+          <w:lang w:val="ru-RU"/>
+        </w:rPr>
+      </w:pPr>
+      <w:r>
+        <w:rPr>
+          <w:lang w:val="ru-RU"/>
+        </w:rPr>
+        <w:t>Название собрания (Для указания общей темы)</w:t>
+      </w:r>
+    </w:p>
+    <w:p>
+      <w:pPr>
+        <w:pStyle w:val="a3"/>
+        <w:numPr>
+          <w:ilvl w:val="1"/>
+          <w:numId w:val="15"/>
+        </w:numPr>
+        <w:rPr>
+          <w:highlight w:val="cyan"/>
+          <w:lang w:val="ru-RU"/>
+        </w:rPr>
+      </w:pPr>
+      <w:r>
+        <w:rPr>
+          <w:highlight w:val="cyan"/>
+        </w:rPr>
+        <w:t xml:space="preserve">ID </w:t>
+      </w:r>
+      <w:r>
+        <w:rPr>
+          <w:highlight w:val="cyan"/>
+          <w:lang w:val="ru-RU"/>
+        </w:rPr>
+        <w:t>комнаты</w:t>
+      </w:r>
+      <w:r>
+        <w:rPr>
+          <w:highlight w:val="cyan"/>
+          <w:lang w:val="ru-RU"/>
+        </w:rPr>
+        <w:t xml:space="preserve"> (Таблица комнат)</w:t>
+      </w:r>
+    </w:p>
+    <w:p>
+      <w:pPr>
+        <w:pStyle w:val="a3"/>
+        <w:numPr>
+          <w:ilvl w:val="2"/>
+          <w:numId w:val="15"/>
+        </w:numPr>
+        <w:rPr>
+          <w:lang w:val="ru-RU"/>
+        </w:rPr>
+      </w:pPr>
+      <w:r>
+        <w:rPr>
+          <w:lang w:val="ru-RU"/>
+        </w:rPr>
+        <w:t>В одной комнате</w:t>
+      </w:r>
+      <w:r>
+        <w:rPr>
+          <w:lang w:val="ru-RU"/>
+        </w:rPr>
+        <w:t xml:space="preserve"> в одно и то же время не может проходить два собрания</w:t>
+      </w:r>
+    </w:p>
+    <w:p>
+      <w:pPr>
+        <w:pStyle w:val="a3"/>
+        <w:numPr>
+          <w:ilvl w:val="1"/>
+          <w:numId w:val="15"/>
+        </w:numPr>
+        <w:rPr>
+          <w:highlight w:val="cyan"/>
+          <w:lang w:val="ru-RU"/>
+        </w:rPr>
+      </w:pPr>
+      <w:r>
+        <w:rPr>
+          <w:highlight w:val="cyan"/>
+        </w:rPr>
+        <w:t xml:space="preserve">ID </w:t>
+      </w:r>
+      <w:r>
+        <w:rPr>
+          <w:highlight w:val="cyan"/>
+          <w:lang w:val="ru-RU"/>
+        </w:rPr>
+        <w:t>офиса</w:t>
+      </w:r>
+      <w:r>
+        <w:rPr>
+          <w:highlight w:val="cyan"/>
+          <w:lang w:val="ru-RU"/>
+        </w:rPr>
+        <w:t xml:space="preserve"> (Таблица офисов)</w:t>
+      </w:r>
+    </w:p>
+    <w:p>
+      <w:pPr>
+        <w:pStyle w:val="a3"/>
+        <w:numPr>
+          <w:ilvl w:val="1"/>
+          <w:numId w:val="15"/>
+        </w:numPr>
+        <w:rPr>
+          <w:lang w:val="ru-RU"/>
+        </w:rPr>
+      </w:pPr>
+      <w:r>
+        <w:rPr>
+          <w:lang w:val="ru-RU"/>
+        </w:rPr>
+        <w:t>Дата и время начала</w:t>
+      </w:r>
+    </w:p>
+    <w:p>
+      <w:pPr>
+        <w:pStyle w:val="a3"/>
+        <w:numPr>
+          <w:ilvl w:val="1"/>
+          <w:numId w:val="15"/>
+        </w:numPr>
+        <w:rPr>
+          <w:lang w:val="ru-RU"/>
+        </w:rPr>
+      </w:pPr>
+      <w:r>
+        <w:rPr>
+          <w:lang w:val="ru-RU"/>
+        </w:rPr>
+        <w:t>Дата и время окончания</w:t>
+      </w:r>
+    </w:p>
+    <w:p>
+      <w:pPr>
+        <w:pStyle w:val="a3"/>
+        <w:numPr>
+          <w:ilvl w:val="0"/>
+          <w:numId w:val="15"/>
+        </w:numPr>
+        <w:rPr>
+          <w:lang w:val="ru-RU"/>
+        </w:rPr>
+      </w:pPr>
+      <w:r>
+        <w:rPr>
+          <w:lang w:val="ru-RU"/>
+        </w:rPr>
+        <w:t>Таблица приглашений (Таблица для связи сотрудников и собраний)</w:t>
+      </w:r>
+    </w:p>
+    <w:p>
+      <w:pPr>
+        <w:pStyle w:val="a3"/>
+        <w:numPr>
+          <w:ilvl w:val="1"/>
+          <w:numId w:val="15"/>
+        </w:numPr>
+        <w:rPr>
+          <w:highlight w:val="green"/>
+          <w:lang w:val="ru-RU"/>
+        </w:rPr>
+      </w:pPr>
+      <w:r>
+        <w:rPr>
+          <w:highlight w:val="green"/>
+        </w:rPr>
+        <w:t xml:space="preserve">ID </w:t>
+      </w:r>
+      <w:r>
+        <w:rPr>
+          <w:highlight w:val="cyan"/>
+          <w:lang w:val="ru-RU"/>
+        </w:rPr>
+        <w:t>сотрудника (Таблица сотрудников)</w:t>
+      </w:r>
+    </w:p>
+    <w:p>
+      <w:pPr>
+        <w:pStyle w:val="a3"/>
+        <w:numPr>
+          <w:ilvl w:val="1"/>
+          <w:numId w:val="15"/>
+        </w:numPr>
+        <w:rPr>
+          <w:highlight w:val="green"/>
+          <w:lang w:val="ru-RU"/>
+        </w:rPr>
+      </w:pPr>
+      <w:r>
+        <w:rPr>
+          <w:highlight w:val="green"/>
+        </w:rPr>
+        <w:t xml:space="preserve">ID </w:t>
+      </w:r>
+      <w:r>
+        <w:rPr>
+          <w:highlight w:val="cyan"/>
+          <w:lang w:val="ru-RU"/>
+        </w:rPr>
+        <w:t>собрания (Таблица собраний)</w:t>
+      </w:r>
+    </w:p>
+    <w:p>
+      <w:pPr>
+        <w:keepNext/>
+      </w:pPr>
+      <w:r>
+        <w:rPr>
+          <w:noProof/>
+          <w:highlight w:val="green"/>
+          <w:lang w:val="ru-RU"/>
+        </w:rPr>
+        <w:drawing>
+          <wp:inline distT="0" distB="0" distL="0" distR="0" wp14:anchorId="06C63F56" wp14:editId="62A34EC2">
+            <wp:extent cx="5932805" cy="3237230"/>
+            <wp:effectExtent l="0" t="0" r="0" b="1270"/>
+            <wp:docPr id="1" name="Рисунок 1"/>
+            <wp:cNvGraphicFramePr>
+              <a:graphicFrameLocks xmlns:a="http://schemas.openxmlformats.org/drawingml/2006/main" noChangeAspect="1"/>
+            </wp:cNvGraphicFramePr>
+            <a:graphic xmlns:a="http://schemas.openxmlformats.org/drawingml/2006/main">
+              <a:graphicData uri="http://schemas.openxmlformats.org/drawingml/2006/picture">
+                <pic:pic xmlns:pic="http://schemas.openxmlformats.org/drawingml/2006/picture">
+                  <pic:nvPicPr>
+                    <pic:cNvPr id="0" name="Picture 1"/>
+                    <pic:cNvPicPr>
+                      <a:picLocks noChangeAspect="1" noChangeArrowheads="1"/>
+                    </pic:cNvPicPr>
+                  </pic:nvPicPr>
+                  <pic:blipFill>
+                    <a:blip r:embed="rId5">
+                      <a:extLst>
+                        <a:ext uri="{28A0092B-C50C-407E-A947-70E740481C1C}">
+                          <a14:useLocalDpi xmlns:a14="http://schemas.microsoft.com/office/drawing/2010/main" val="0"/>
+                        </a:ext>
+                      </a:extLst>
+                    </a:blip>
+                    <a:srcRect/>
+                    <a:stretch>
+                      <a:fillRect/>
+                    </a:stretch>
+                  </pic:blipFill>
+                  <pic:spPr bwMode="auto">
+                    <a:xfrm>
+                      <a:off x="0" y="0"/>
+                      <a:ext cx="5932805" cy="3237230"/>
+                    </a:xfrm>
+                    <a:prstGeom prst="rect">
+                      <a:avLst/>
+                    </a:prstGeom>
+                    <a:noFill/>
+                    <a:ln>
+                      <a:noFill/>
+                    </a:ln>
+                  </pic:spPr>
+                </pic:pic>
+              </a:graphicData>
+            </a:graphic>
+          </wp:inline>
+        </w:drawing>
+      </w:r>
+    </w:p>
+    <w:p>
+      <w:pPr>
+        <w:pStyle w:val="a4"/>
+        <w:jc w:val="center"/>
+        <w:rPr>
+          <w:highlight w:val="green"/>
+          <w:lang w:val="ru-RU"/>
+        </w:rPr>
+      </w:pPr>
+      <w:proofErr w:type="spellStart"/>
+      <w:r>
+        <w:t>Рисунок</w:t>
+      </w:r>
+      <w:proofErr w:type="spellEnd"/>
+      <w:r>
+        <w:t xml:space="preserve"> </w:t>
+      </w:r>
+      <w:r>
+        <w:fldChar w:fldCharType="begin"/>
+      </w:r>
+      <w:r>
+        <w:instrText xml:space="preserve"> SEQ Рисунок \* ARABIC </w:instrText>
+      </w:r>
+      <w:r>
+        <w:fldChar w:fldCharType="separate"/>
+      </w:r>
+      <w:r>
+        <w:rPr>
+          <w:noProof/>
+        </w:rPr>
+        <w:t>1</w:t>
+      </w:r>
+      <w:r>
+        <w:fldChar w:fldCharType="end"/>
+      </w:r>
+      <w:r>
+        <w:t>. UML</w:t>
+      </w:r>
     </w:p>
     <w:sectPr>
       <w:pgSz w:w="12240" w:h="15840"/>
@@ -498,6 +2630,684 @@
 <file path=word/numbering.xml><?xml version="1.0" encoding="utf-8"?>
 <w:numbering xmlns:wpc="http://schemas.microsoft.com/office/word/2010/wordprocessingCanvas" xmlns:cx="http://schemas.microsoft.com/office/drawing/2014/chartex" xmlns:cx1="http://schemas.microsoft.com/office/drawing/2015/9/8/chartex" xmlns:cx2="http://schemas.microsoft.com/office/drawing/2015/10/21/chartex" xmlns:cx3="http://schemas.microsoft.com/office/drawing/2016/5/9/chartex" xmlns:cx4="http://schemas.microsoft.com/office/drawing/2016/5/10/chartex" xmlns:cx5="http://schemas.microsoft.com/office/drawing/2016/5/11/chartex" xmlns:cx6="http://schemas.microsoft.com/office/drawing/2016/5/12/chartex" xmlns:cx7="http://schemas.microsoft.com/office/drawing/2016/5/13/chartex" xmlns:cx8="http://schemas.microsoft.com/office/drawing/2016/5/14/chartex" xmlns:mc="http://schemas.openxmlformats.org/markup-compatibility/2006" xmlns:aink="http://schemas.microsoft.com/office/drawing/2016/ink" xmlns:am3d="http://schemas.microsoft.com/office/drawing/2017/model3d" xmlns:o="urn:schemas-microsoft-com:office:office" xmlns:r="http://schemas.openxmlformats.org/officeDocument/2006/relationships" xmlns:m="http://schemas.openxmlformats.org/officeDocument/2006/math" xmlns:v="urn:schemas-microsoft-com:vml" xmlns:wp14="http://schemas.microsoft.com/office/word/2010/wordprocessingDrawing" xmlns:wp="http://schemas.openxmlformats.org/drawingml/2006/wordprocessingDrawing" xmlns:w10="urn:schemas-microsoft-com:office:word" xmlns:w="http://schemas.openxmlformats.org/wordprocessingml/2006/main" xmlns:w14="http://schemas.microsoft.com/office/word/2010/wordml" xmlns:w15="http://schemas.microsoft.com/office/word/2012/wordml" xmlns:w16cex="http://schemas.microsoft.com/office/word/2018/wordml/cex" xmlns:w16cid="http://schemas.microsoft.com/office/word/2016/wordml/cid" xmlns:w16="http://schemas.microsoft.com/office/word/2018/wordml" xmlns:w16sdtdh="http://schemas.microsoft.com/office/word/2020/wordml/sdtdatahash" xmlns:w16se="http://schemas.microsoft.com/office/word/2015/wordml/symex" xmlns:wpg="http://schemas.microsoft.com/office/word/2010/wordprocessingGroup" xmlns:wpi="http://schemas.microsoft.com/office/word/2010/wordprocessingInk" xmlns:wne="http://schemas.microsoft.com/office/word/2006/wordml" xmlns:wps="http://schemas.microsoft.com/office/word/2010/wordprocessingShape" mc:Ignorable="w14 w15 w16se w16cid w16 w16cex w16sdtdh wp14">
   <w:abstractNum w:abstractNumId="0" w15:restartNumberingAfterBreak="0">
+    <w:nsid w:val="0853123D"/>
+    <w:multiLevelType w:val="hybridMultilevel"/>
+    <w:tmpl w:val="C804CDCE"/>
+    <w:lvl w:ilvl="0" w:tplc="04190001">
+      <w:start w:val="1"/>
+      <w:numFmt w:val="bullet"/>
+      <w:lvlText w:val=""/>
+      <w:lvlJc w:val="left"/>
+      <w:pPr>
+        <w:ind w:left="2143" w:hanging="360"/>
+      </w:pPr>
+      <w:rPr>
+        <w:rFonts w:ascii="Symbol" w:hAnsi="Symbol" w:hint="default"/>
+      </w:rPr>
+    </w:lvl>
+    <w:lvl w:ilvl="1" w:tplc="04190003" w:tentative="1">
+      <w:start w:val="1"/>
+      <w:numFmt w:val="bullet"/>
+      <w:lvlText w:val="o"/>
+      <w:lvlJc w:val="left"/>
+      <w:pPr>
+        <w:ind w:left="2863" w:hanging="360"/>
+      </w:pPr>
+      <w:rPr>
+        <w:rFonts w:ascii="Courier New" w:hAnsi="Courier New" w:cs="Courier New" w:hint="default"/>
+      </w:rPr>
+    </w:lvl>
+    <w:lvl w:ilvl="2" w:tplc="04190005" w:tentative="1">
+      <w:start w:val="1"/>
+      <w:numFmt w:val="bullet"/>
+      <w:lvlText w:val=""/>
+      <w:lvlJc w:val="left"/>
+      <w:pPr>
+        <w:ind w:left="3583" w:hanging="360"/>
+      </w:pPr>
+      <w:rPr>
+        <w:rFonts w:ascii="Wingdings" w:hAnsi="Wingdings" w:hint="default"/>
+      </w:rPr>
+    </w:lvl>
+    <w:lvl w:ilvl="3" w:tplc="04190001" w:tentative="1">
+      <w:start w:val="1"/>
+      <w:numFmt w:val="bullet"/>
+      <w:lvlText w:val=""/>
+      <w:lvlJc w:val="left"/>
+      <w:pPr>
+        <w:ind w:left="4303" w:hanging="360"/>
+      </w:pPr>
+      <w:rPr>
+        <w:rFonts w:ascii="Symbol" w:hAnsi="Symbol" w:hint="default"/>
+      </w:rPr>
+    </w:lvl>
+    <w:lvl w:ilvl="4" w:tplc="04190003" w:tentative="1">
+      <w:start w:val="1"/>
+      <w:numFmt w:val="bullet"/>
+      <w:lvlText w:val="o"/>
+      <w:lvlJc w:val="left"/>
+      <w:pPr>
+        <w:ind w:left="5023" w:hanging="360"/>
+      </w:pPr>
+      <w:rPr>
+        <w:rFonts w:ascii="Courier New" w:hAnsi="Courier New" w:cs="Courier New" w:hint="default"/>
+      </w:rPr>
+    </w:lvl>
+    <w:lvl w:ilvl="5" w:tplc="04190005" w:tentative="1">
+      <w:start w:val="1"/>
+      <w:numFmt w:val="bullet"/>
+      <w:lvlText w:val=""/>
+      <w:lvlJc w:val="left"/>
+      <w:pPr>
+        <w:ind w:left="5743" w:hanging="360"/>
+      </w:pPr>
+      <w:rPr>
+        <w:rFonts w:ascii="Wingdings" w:hAnsi="Wingdings" w:hint="default"/>
+      </w:rPr>
+    </w:lvl>
+    <w:lvl w:ilvl="6" w:tplc="04190001" w:tentative="1">
+      <w:start w:val="1"/>
+      <w:numFmt w:val="bullet"/>
+      <w:lvlText w:val=""/>
+      <w:lvlJc w:val="left"/>
+      <w:pPr>
+        <w:ind w:left="6463" w:hanging="360"/>
+      </w:pPr>
+      <w:rPr>
+        <w:rFonts w:ascii="Symbol" w:hAnsi="Symbol" w:hint="default"/>
+      </w:rPr>
+    </w:lvl>
+    <w:lvl w:ilvl="7" w:tplc="04190003" w:tentative="1">
+      <w:start w:val="1"/>
+      <w:numFmt w:val="bullet"/>
+      <w:lvlText w:val="o"/>
+      <w:lvlJc w:val="left"/>
+      <w:pPr>
+        <w:ind w:left="7183" w:hanging="360"/>
+      </w:pPr>
+      <w:rPr>
+        <w:rFonts w:ascii="Courier New" w:hAnsi="Courier New" w:cs="Courier New" w:hint="default"/>
+      </w:rPr>
+    </w:lvl>
+    <w:lvl w:ilvl="8" w:tplc="04190005" w:tentative="1">
+      <w:start w:val="1"/>
+      <w:numFmt w:val="bullet"/>
+      <w:lvlText w:val=""/>
+      <w:lvlJc w:val="left"/>
+      <w:pPr>
+        <w:ind w:left="7903" w:hanging="360"/>
+      </w:pPr>
+      <w:rPr>
+        <w:rFonts w:ascii="Wingdings" w:hAnsi="Wingdings" w:hint="default"/>
+      </w:rPr>
+    </w:lvl>
+  </w:abstractNum>
+  <w:abstractNum w:abstractNumId="1" w15:restartNumberingAfterBreak="0">
+    <w:nsid w:val="275E6F85"/>
+    <w:multiLevelType w:val="hybridMultilevel"/>
+    <w:tmpl w:val="10640B7E"/>
+    <w:lvl w:ilvl="0" w:tplc="04190001">
+      <w:start w:val="1"/>
+      <w:numFmt w:val="bullet"/>
+      <w:lvlText w:val=""/>
+      <w:lvlJc w:val="left"/>
+      <w:pPr>
+        <w:ind w:left="2143" w:hanging="360"/>
+      </w:pPr>
+      <w:rPr>
+        <w:rFonts w:ascii="Symbol" w:hAnsi="Symbol" w:hint="default"/>
+      </w:rPr>
+    </w:lvl>
+    <w:lvl w:ilvl="1" w:tplc="04190003">
+      <w:start w:val="1"/>
+      <w:numFmt w:val="bullet"/>
+      <w:lvlText w:val="o"/>
+      <w:lvlJc w:val="left"/>
+      <w:pPr>
+        <w:ind w:left="2863" w:hanging="360"/>
+      </w:pPr>
+      <w:rPr>
+        <w:rFonts w:ascii="Courier New" w:hAnsi="Courier New" w:cs="Courier New" w:hint="default"/>
+      </w:rPr>
+    </w:lvl>
+    <w:lvl w:ilvl="2" w:tplc="04190005" w:tentative="1">
+      <w:start w:val="1"/>
+      <w:numFmt w:val="bullet"/>
+      <w:lvlText w:val=""/>
+      <w:lvlJc w:val="left"/>
+      <w:pPr>
+        <w:ind w:left="3583" w:hanging="360"/>
+      </w:pPr>
+      <w:rPr>
+        <w:rFonts w:ascii="Wingdings" w:hAnsi="Wingdings" w:hint="default"/>
+      </w:rPr>
+    </w:lvl>
+    <w:lvl w:ilvl="3" w:tplc="04190001" w:tentative="1">
+      <w:start w:val="1"/>
+      <w:numFmt w:val="bullet"/>
+      <w:lvlText w:val=""/>
+      <w:lvlJc w:val="left"/>
+      <w:pPr>
+        <w:ind w:left="4303" w:hanging="360"/>
+      </w:pPr>
+      <w:rPr>
+        <w:rFonts w:ascii="Symbol" w:hAnsi="Symbol" w:hint="default"/>
+      </w:rPr>
+    </w:lvl>
+    <w:lvl w:ilvl="4" w:tplc="04190003" w:tentative="1">
+      <w:start w:val="1"/>
+      <w:numFmt w:val="bullet"/>
+      <w:lvlText w:val="o"/>
+      <w:lvlJc w:val="left"/>
+      <w:pPr>
+        <w:ind w:left="5023" w:hanging="360"/>
+      </w:pPr>
+      <w:rPr>
+        <w:rFonts w:ascii="Courier New" w:hAnsi="Courier New" w:cs="Courier New" w:hint="default"/>
+      </w:rPr>
+    </w:lvl>
+    <w:lvl w:ilvl="5" w:tplc="04190005" w:tentative="1">
+      <w:start w:val="1"/>
+      <w:numFmt w:val="bullet"/>
+      <w:lvlText w:val=""/>
+      <w:lvlJc w:val="left"/>
+      <w:pPr>
+        <w:ind w:left="5743" w:hanging="360"/>
+      </w:pPr>
+      <w:rPr>
+        <w:rFonts w:ascii="Wingdings" w:hAnsi="Wingdings" w:hint="default"/>
+      </w:rPr>
+    </w:lvl>
+    <w:lvl w:ilvl="6" w:tplc="04190001" w:tentative="1">
+      <w:start w:val="1"/>
+      <w:numFmt w:val="bullet"/>
+      <w:lvlText w:val=""/>
+      <w:lvlJc w:val="left"/>
+      <w:pPr>
+        <w:ind w:left="6463" w:hanging="360"/>
+      </w:pPr>
+      <w:rPr>
+        <w:rFonts w:ascii="Symbol" w:hAnsi="Symbol" w:hint="default"/>
+      </w:rPr>
+    </w:lvl>
+    <w:lvl w:ilvl="7" w:tplc="04190003" w:tentative="1">
+      <w:start w:val="1"/>
+      <w:numFmt w:val="bullet"/>
+      <w:lvlText w:val="o"/>
+      <w:lvlJc w:val="left"/>
+      <w:pPr>
+        <w:ind w:left="7183" w:hanging="360"/>
+      </w:pPr>
+      <w:rPr>
+        <w:rFonts w:ascii="Courier New" w:hAnsi="Courier New" w:cs="Courier New" w:hint="default"/>
+      </w:rPr>
+    </w:lvl>
+    <w:lvl w:ilvl="8" w:tplc="04190005" w:tentative="1">
+      <w:start w:val="1"/>
+      <w:numFmt w:val="bullet"/>
+      <w:lvlText w:val=""/>
+      <w:lvlJc w:val="left"/>
+      <w:pPr>
+        <w:ind w:left="7903" w:hanging="360"/>
+      </w:pPr>
+      <w:rPr>
+        <w:rFonts w:ascii="Wingdings" w:hAnsi="Wingdings" w:hint="default"/>
+      </w:rPr>
+    </w:lvl>
+  </w:abstractNum>
+  <w:abstractNum w:abstractNumId="2" w15:restartNumberingAfterBreak="0">
+    <w:nsid w:val="29670641"/>
+    <w:multiLevelType w:val="hybridMultilevel"/>
+    <w:tmpl w:val="1BF6167A"/>
+    <w:lvl w:ilvl="0" w:tplc="04190001">
+      <w:start w:val="1"/>
+      <w:numFmt w:val="bullet"/>
+      <w:lvlText w:val=""/>
+      <w:lvlJc w:val="left"/>
+      <w:pPr>
+        <w:ind w:left="2143" w:hanging="360"/>
+      </w:pPr>
+      <w:rPr>
+        <w:rFonts w:ascii="Symbol" w:hAnsi="Symbol" w:hint="default"/>
+      </w:rPr>
+    </w:lvl>
+    <w:lvl w:ilvl="1" w:tplc="04190003" w:tentative="1">
+      <w:start w:val="1"/>
+      <w:numFmt w:val="bullet"/>
+      <w:lvlText w:val="o"/>
+      <w:lvlJc w:val="left"/>
+      <w:pPr>
+        <w:ind w:left="2863" w:hanging="360"/>
+      </w:pPr>
+      <w:rPr>
+        <w:rFonts w:ascii="Courier New" w:hAnsi="Courier New" w:cs="Courier New" w:hint="default"/>
+      </w:rPr>
+    </w:lvl>
+    <w:lvl w:ilvl="2" w:tplc="04190005" w:tentative="1">
+      <w:start w:val="1"/>
+      <w:numFmt w:val="bullet"/>
+      <w:lvlText w:val=""/>
+      <w:lvlJc w:val="left"/>
+      <w:pPr>
+        <w:ind w:left="3583" w:hanging="360"/>
+      </w:pPr>
+      <w:rPr>
+        <w:rFonts w:ascii="Wingdings" w:hAnsi="Wingdings" w:hint="default"/>
+      </w:rPr>
+    </w:lvl>
+    <w:lvl w:ilvl="3" w:tplc="04190001" w:tentative="1">
+      <w:start w:val="1"/>
+      <w:numFmt w:val="bullet"/>
+      <w:lvlText w:val=""/>
+      <w:lvlJc w:val="left"/>
+      <w:pPr>
+        <w:ind w:left="4303" w:hanging="360"/>
+      </w:pPr>
+      <w:rPr>
+        <w:rFonts w:ascii="Symbol" w:hAnsi="Symbol" w:hint="default"/>
+      </w:rPr>
+    </w:lvl>
+    <w:lvl w:ilvl="4" w:tplc="04190003" w:tentative="1">
+      <w:start w:val="1"/>
+      <w:numFmt w:val="bullet"/>
+      <w:lvlText w:val="o"/>
+      <w:lvlJc w:val="left"/>
+      <w:pPr>
+        <w:ind w:left="5023" w:hanging="360"/>
+      </w:pPr>
+      <w:rPr>
+        <w:rFonts w:ascii="Courier New" w:hAnsi="Courier New" w:cs="Courier New" w:hint="default"/>
+      </w:rPr>
+    </w:lvl>
+    <w:lvl w:ilvl="5" w:tplc="04190005" w:tentative="1">
+      <w:start w:val="1"/>
+      <w:numFmt w:val="bullet"/>
+      <w:lvlText w:val=""/>
+      <w:lvlJc w:val="left"/>
+      <w:pPr>
+        <w:ind w:left="5743" w:hanging="360"/>
+      </w:pPr>
+      <w:rPr>
+        <w:rFonts w:ascii="Wingdings" w:hAnsi="Wingdings" w:hint="default"/>
+      </w:rPr>
+    </w:lvl>
+    <w:lvl w:ilvl="6" w:tplc="04190001" w:tentative="1">
+      <w:start w:val="1"/>
+      <w:numFmt w:val="bullet"/>
+      <w:lvlText w:val=""/>
+      <w:lvlJc w:val="left"/>
+      <w:pPr>
+        <w:ind w:left="6463" w:hanging="360"/>
+      </w:pPr>
+      <w:rPr>
+        <w:rFonts w:ascii="Symbol" w:hAnsi="Symbol" w:hint="default"/>
+      </w:rPr>
+    </w:lvl>
+    <w:lvl w:ilvl="7" w:tplc="04190003" w:tentative="1">
+      <w:start w:val="1"/>
+      <w:numFmt w:val="bullet"/>
+      <w:lvlText w:val="o"/>
+      <w:lvlJc w:val="left"/>
+      <w:pPr>
+        <w:ind w:left="7183" w:hanging="360"/>
+      </w:pPr>
+      <w:rPr>
+        <w:rFonts w:ascii="Courier New" w:hAnsi="Courier New" w:cs="Courier New" w:hint="default"/>
+      </w:rPr>
+    </w:lvl>
+    <w:lvl w:ilvl="8" w:tplc="04190005" w:tentative="1">
+      <w:start w:val="1"/>
+      <w:numFmt w:val="bullet"/>
+      <w:lvlText w:val=""/>
+      <w:lvlJc w:val="left"/>
+      <w:pPr>
+        <w:ind w:left="7903" w:hanging="360"/>
+      </w:pPr>
+      <w:rPr>
+        <w:rFonts w:ascii="Wingdings" w:hAnsi="Wingdings" w:hint="default"/>
+      </w:rPr>
+    </w:lvl>
+  </w:abstractNum>
+  <w:abstractNum w:abstractNumId="3" w15:restartNumberingAfterBreak="0">
+    <w:nsid w:val="2B407890"/>
+    <w:multiLevelType w:val="hybridMultilevel"/>
+    <w:tmpl w:val="D8025002"/>
+    <w:lvl w:ilvl="0" w:tplc="04190001">
+      <w:start w:val="1"/>
+      <w:numFmt w:val="bullet"/>
+      <w:lvlText w:val=""/>
+      <w:lvlJc w:val="left"/>
+      <w:pPr>
+        <w:ind w:left="2143" w:hanging="360"/>
+      </w:pPr>
+      <w:rPr>
+        <w:rFonts w:ascii="Symbol" w:hAnsi="Symbol" w:hint="default"/>
+      </w:rPr>
+    </w:lvl>
+    <w:lvl w:ilvl="1" w:tplc="04190003" w:tentative="1">
+      <w:start w:val="1"/>
+      <w:numFmt w:val="bullet"/>
+      <w:lvlText w:val="o"/>
+      <w:lvlJc w:val="left"/>
+      <w:pPr>
+        <w:ind w:left="2863" w:hanging="360"/>
+      </w:pPr>
+      <w:rPr>
+        <w:rFonts w:ascii="Courier New" w:hAnsi="Courier New" w:cs="Courier New" w:hint="default"/>
+      </w:rPr>
+    </w:lvl>
+    <w:lvl w:ilvl="2" w:tplc="04190005" w:tentative="1">
+      <w:start w:val="1"/>
+      <w:numFmt w:val="bullet"/>
+      <w:lvlText w:val=""/>
+      <w:lvlJc w:val="left"/>
+      <w:pPr>
+        <w:ind w:left="3583" w:hanging="360"/>
+      </w:pPr>
+      <w:rPr>
+        <w:rFonts w:ascii="Wingdings" w:hAnsi="Wingdings" w:hint="default"/>
+      </w:rPr>
+    </w:lvl>
+    <w:lvl w:ilvl="3" w:tplc="04190001" w:tentative="1">
+      <w:start w:val="1"/>
+      <w:numFmt w:val="bullet"/>
+      <w:lvlText w:val=""/>
+      <w:lvlJc w:val="left"/>
+      <w:pPr>
+        <w:ind w:left="4303" w:hanging="360"/>
+      </w:pPr>
+      <w:rPr>
+        <w:rFonts w:ascii="Symbol" w:hAnsi="Symbol" w:hint="default"/>
+      </w:rPr>
+    </w:lvl>
+    <w:lvl w:ilvl="4" w:tplc="04190003" w:tentative="1">
+      <w:start w:val="1"/>
+      <w:numFmt w:val="bullet"/>
+      <w:lvlText w:val="o"/>
+      <w:lvlJc w:val="left"/>
+      <w:pPr>
+        <w:ind w:left="5023" w:hanging="360"/>
+      </w:pPr>
+      <w:rPr>
+        <w:rFonts w:ascii="Courier New" w:hAnsi="Courier New" w:cs="Courier New" w:hint="default"/>
+      </w:rPr>
+    </w:lvl>
+    <w:lvl w:ilvl="5" w:tplc="04190005" w:tentative="1">
+      <w:start w:val="1"/>
+      <w:numFmt w:val="bullet"/>
+      <w:lvlText w:val=""/>
+      <w:lvlJc w:val="left"/>
+      <w:pPr>
+        <w:ind w:left="5743" w:hanging="360"/>
+      </w:pPr>
+      <w:rPr>
+        <w:rFonts w:ascii="Wingdings" w:hAnsi="Wingdings" w:hint="default"/>
+      </w:rPr>
+    </w:lvl>
+    <w:lvl w:ilvl="6" w:tplc="04190001" w:tentative="1">
+      <w:start w:val="1"/>
+      <w:numFmt w:val="bullet"/>
+      <w:lvlText w:val=""/>
+      <w:lvlJc w:val="left"/>
+      <w:pPr>
+        <w:ind w:left="6463" w:hanging="360"/>
+      </w:pPr>
+      <w:rPr>
+        <w:rFonts w:ascii="Symbol" w:hAnsi="Symbol" w:hint="default"/>
+      </w:rPr>
+    </w:lvl>
+    <w:lvl w:ilvl="7" w:tplc="04190003" w:tentative="1">
+      <w:start w:val="1"/>
+      <w:numFmt w:val="bullet"/>
+      <w:lvlText w:val="o"/>
+      <w:lvlJc w:val="left"/>
+      <w:pPr>
+        <w:ind w:left="7183" w:hanging="360"/>
+      </w:pPr>
+      <w:rPr>
+        <w:rFonts w:ascii="Courier New" w:hAnsi="Courier New" w:cs="Courier New" w:hint="default"/>
+      </w:rPr>
+    </w:lvl>
+    <w:lvl w:ilvl="8" w:tplc="04190005" w:tentative="1">
+      <w:start w:val="1"/>
+      <w:numFmt w:val="bullet"/>
+      <w:lvlText w:val=""/>
+      <w:lvlJc w:val="left"/>
+      <w:pPr>
+        <w:ind w:left="7903" w:hanging="360"/>
+      </w:pPr>
+      <w:rPr>
+        <w:rFonts w:ascii="Wingdings" w:hAnsi="Wingdings" w:hint="default"/>
+      </w:rPr>
+    </w:lvl>
+  </w:abstractNum>
+  <w:abstractNum w:abstractNumId="4" w15:restartNumberingAfterBreak="0">
+    <w:nsid w:val="2C015E1C"/>
+    <w:multiLevelType w:val="hybridMultilevel"/>
+    <w:tmpl w:val="63ECD46E"/>
+    <w:lvl w:ilvl="0" w:tplc="04190001">
+      <w:start w:val="1"/>
+      <w:numFmt w:val="bullet"/>
+      <w:lvlText w:val=""/>
+      <w:lvlJc w:val="left"/>
+      <w:pPr>
+        <w:ind w:left="2193" w:hanging="360"/>
+      </w:pPr>
+      <w:rPr>
+        <w:rFonts w:ascii="Symbol" w:hAnsi="Symbol" w:hint="default"/>
+      </w:rPr>
+    </w:lvl>
+    <w:lvl w:ilvl="1" w:tplc="04190003">
+      <w:start w:val="1"/>
+      <w:numFmt w:val="bullet"/>
+      <w:lvlText w:val="o"/>
+      <w:lvlJc w:val="left"/>
+      <w:pPr>
+        <w:ind w:left="2913" w:hanging="360"/>
+      </w:pPr>
+      <w:rPr>
+        <w:rFonts w:ascii="Courier New" w:hAnsi="Courier New" w:cs="Courier New" w:hint="default"/>
+      </w:rPr>
+    </w:lvl>
+    <w:lvl w:ilvl="2" w:tplc="04190005">
+      <w:start w:val="1"/>
+      <w:numFmt w:val="bullet"/>
+      <w:lvlText w:val=""/>
+      <w:lvlJc w:val="left"/>
+      <w:pPr>
+        <w:ind w:left="3633" w:hanging="360"/>
+      </w:pPr>
+      <w:rPr>
+        <w:rFonts w:ascii="Wingdings" w:hAnsi="Wingdings" w:hint="default"/>
+      </w:rPr>
+    </w:lvl>
+    <w:lvl w:ilvl="3" w:tplc="04190001" w:tentative="1">
+      <w:start w:val="1"/>
+      <w:numFmt w:val="bullet"/>
+      <w:lvlText w:val=""/>
+      <w:lvlJc w:val="left"/>
+      <w:pPr>
+        <w:ind w:left="4353" w:hanging="360"/>
+      </w:pPr>
+      <w:rPr>
+        <w:rFonts w:ascii="Symbol" w:hAnsi="Symbol" w:hint="default"/>
+      </w:rPr>
+    </w:lvl>
+    <w:lvl w:ilvl="4" w:tplc="04190003" w:tentative="1">
+      <w:start w:val="1"/>
+      <w:numFmt w:val="bullet"/>
+      <w:lvlText w:val="o"/>
+      <w:lvlJc w:val="left"/>
+      <w:pPr>
+        <w:ind w:left="5073" w:hanging="360"/>
+      </w:pPr>
+      <w:rPr>
+        <w:rFonts w:ascii="Courier New" w:hAnsi="Courier New" w:cs="Courier New" w:hint="default"/>
+      </w:rPr>
+    </w:lvl>
+    <w:lvl w:ilvl="5" w:tplc="04190005" w:tentative="1">
+      <w:start w:val="1"/>
+      <w:numFmt w:val="bullet"/>
+      <w:lvlText w:val=""/>
+      <w:lvlJc w:val="left"/>
+      <w:pPr>
+        <w:ind w:left="5793" w:hanging="360"/>
+      </w:pPr>
+      <w:rPr>
+        <w:rFonts w:ascii="Wingdings" w:hAnsi="Wingdings" w:hint="default"/>
+      </w:rPr>
+    </w:lvl>
+    <w:lvl w:ilvl="6" w:tplc="04190001" w:tentative="1">
+      <w:start w:val="1"/>
+      <w:numFmt w:val="bullet"/>
+      <w:lvlText w:val=""/>
+      <w:lvlJc w:val="left"/>
+      <w:pPr>
+        <w:ind w:left="6513" w:hanging="360"/>
+      </w:pPr>
+      <w:rPr>
+        <w:rFonts w:ascii="Symbol" w:hAnsi="Symbol" w:hint="default"/>
+      </w:rPr>
+    </w:lvl>
+    <w:lvl w:ilvl="7" w:tplc="04190003" w:tentative="1">
+      <w:start w:val="1"/>
+      <w:numFmt w:val="bullet"/>
+      <w:lvlText w:val="o"/>
+      <w:lvlJc w:val="left"/>
+      <w:pPr>
+        <w:ind w:left="7233" w:hanging="360"/>
+      </w:pPr>
+      <w:rPr>
+        <w:rFonts w:ascii="Courier New" w:hAnsi="Courier New" w:cs="Courier New" w:hint="default"/>
+      </w:rPr>
+    </w:lvl>
+    <w:lvl w:ilvl="8" w:tplc="04190005" w:tentative="1">
+      <w:start w:val="1"/>
+      <w:numFmt w:val="bullet"/>
+      <w:lvlText w:val=""/>
+      <w:lvlJc w:val="left"/>
+      <w:pPr>
+        <w:ind w:left="7953" w:hanging="360"/>
+      </w:pPr>
+      <w:rPr>
+        <w:rFonts w:ascii="Wingdings" w:hAnsi="Wingdings" w:hint="default"/>
+      </w:rPr>
+    </w:lvl>
+  </w:abstractNum>
+  <w:abstractNum w:abstractNumId="5" w15:restartNumberingAfterBreak="0">
+    <w:nsid w:val="370A4A64"/>
+    <w:multiLevelType w:val="hybridMultilevel"/>
+    <w:tmpl w:val="310E378C"/>
+    <w:lvl w:ilvl="0" w:tplc="04190001">
+      <w:start w:val="1"/>
+      <w:numFmt w:val="bullet"/>
+      <w:lvlText w:val=""/>
+      <w:lvlJc w:val="left"/>
+      <w:pPr>
+        <w:ind w:left="720" w:hanging="360"/>
+      </w:pPr>
+      <w:rPr>
+        <w:rFonts w:ascii="Symbol" w:hAnsi="Symbol" w:hint="default"/>
+      </w:rPr>
+    </w:lvl>
+    <w:lvl w:ilvl="1" w:tplc="04190003" w:tentative="1">
+      <w:start w:val="1"/>
+      <w:numFmt w:val="bullet"/>
+      <w:lvlText w:val="o"/>
+      <w:lvlJc w:val="left"/>
+      <w:pPr>
+        <w:ind w:left="1440" w:hanging="360"/>
+      </w:pPr>
+      <w:rPr>
+        <w:rFonts w:ascii="Courier New" w:hAnsi="Courier New" w:cs="Courier New" w:hint="default"/>
+      </w:rPr>
+    </w:lvl>
+    <w:lvl w:ilvl="2" w:tplc="04190005" w:tentative="1">
+      <w:start w:val="1"/>
+      <w:numFmt w:val="bullet"/>
+      <w:lvlText w:val=""/>
+      <w:lvlJc w:val="left"/>
+      <w:pPr>
+        <w:ind w:left="2160" w:hanging="360"/>
+      </w:pPr>
+      <w:rPr>
+        <w:rFonts w:ascii="Wingdings" w:hAnsi="Wingdings" w:hint="default"/>
+      </w:rPr>
+    </w:lvl>
+    <w:lvl w:ilvl="3" w:tplc="04190001" w:tentative="1">
+      <w:start w:val="1"/>
+      <w:numFmt w:val="bullet"/>
+      <w:lvlText w:val=""/>
+      <w:lvlJc w:val="left"/>
+      <w:pPr>
+        <w:ind w:left="2880" w:hanging="360"/>
+      </w:pPr>
+      <w:rPr>
+        <w:rFonts w:ascii="Symbol" w:hAnsi="Symbol" w:hint="default"/>
+      </w:rPr>
+    </w:lvl>
+    <w:lvl w:ilvl="4" w:tplc="04190003" w:tentative="1">
+      <w:start w:val="1"/>
+      <w:numFmt w:val="bullet"/>
+      <w:lvlText w:val="o"/>
+      <w:lvlJc w:val="left"/>
+      <w:pPr>
+        <w:ind w:left="3600" w:hanging="360"/>
+      </w:pPr>
+      <w:rPr>
+        <w:rFonts w:ascii="Courier New" w:hAnsi="Courier New" w:cs="Courier New" w:hint="default"/>
+      </w:rPr>
+    </w:lvl>
+    <w:lvl w:ilvl="5" w:tplc="04190005" w:tentative="1">
+      <w:start w:val="1"/>
+      <w:numFmt w:val="bullet"/>
+      <w:lvlText w:val=""/>
+      <w:lvlJc w:val="left"/>
+      <w:pPr>
+        <w:ind w:left="4320" w:hanging="360"/>
+      </w:pPr>
+      <w:rPr>
+        <w:rFonts w:ascii="Wingdings" w:hAnsi="Wingdings" w:hint="default"/>
+      </w:rPr>
+    </w:lvl>
+    <w:lvl w:ilvl="6" w:tplc="04190001" w:tentative="1">
+      <w:start w:val="1"/>
+      <w:numFmt w:val="bullet"/>
+      <w:lvlText w:val=""/>
+      <w:lvlJc w:val="left"/>
+      <w:pPr>
+        <w:ind w:left="5040" w:hanging="360"/>
+      </w:pPr>
+      <w:rPr>
+        <w:rFonts w:ascii="Symbol" w:hAnsi="Symbol" w:hint="default"/>
+      </w:rPr>
+    </w:lvl>
+    <w:lvl w:ilvl="7" w:tplc="04190003" w:tentative="1">
+      <w:start w:val="1"/>
+      <w:numFmt w:val="bullet"/>
+      <w:lvlText w:val="o"/>
+      <w:lvlJc w:val="left"/>
+      <w:pPr>
+        <w:ind w:left="5760" w:hanging="360"/>
+      </w:pPr>
+      <w:rPr>
+        <w:rFonts w:ascii="Courier New" w:hAnsi="Courier New" w:cs="Courier New" w:hint="default"/>
+      </w:rPr>
+    </w:lvl>
+    <w:lvl w:ilvl="8" w:tplc="04190005" w:tentative="1">
+      <w:start w:val="1"/>
+      <w:numFmt w:val="bullet"/>
+      <w:lvlText w:val=""/>
+      <w:lvlJc w:val="left"/>
+      <w:pPr>
+        <w:ind w:left="6480" w:hanging="360"/>
+      </w:pPr>
+      <w:rPr>
+        <w:rFonts w:ascii="Wingdings" w:hAnsi="Wingdings" w:hint="default"/>
+      </w:rPr>
+    </w:lvl>
+  </w:abstractNum>
+  <w:abstractNum w:abstractNumId="6" w15:restartNumberingAfterBreak="0">
     <w:nsid w:val="3A701B37"/>
     <w:multiLevelType w:val="hybridMultilevel"/>
     <w:tmpl w:val="5EDC83D8"/>
@@ -586,7 +3396,233 @@
       </w:pPr>
     </w:lvl>
   </w:abstractNum>
-  <w:abstractNum w:abstractNumId="1" w15:restartNumberingAfterBreak="0">
+  <w:abstractNum w:abstractNumId="7" w15:restartNumberingAfterBreak="0">
+    <w:nsid w:val="45941268"/>
+    <w:multiLevelType w:val="hybridMultilevel"/>
+    <w:tmpl w:val="8D10457A"/>
+    <w:lvl w:ilvl="0" w:tplc="04190001">
+      <w:start w:val="1"/>
+      <w:numFmt w:val="bullet"/>
+      <w:lvlText w:val=""/>
+      <w:lvlJc w:val="left"/>
+      <w:pPr>
+        <w:ind w:left="1473" w:hanging="360"/>
+      </w:pPr>
+      <w:rPr>
+        <w:rFonts w:ascii="Symbol" w:hAnsi="Symbol" w:hint="default"/>
+      </w:rPr>
+    </w:lvl>
+    <w:lvl w:ilvl="1" w:tplc="04190003" w:tentative="1">
+      <w:start w:val="1"/>
+      <w:numFmt w:val="bullet"/>
+      <w:lvlText w:val="o"/>
+      <w:lvlJc w:val="left"/>
+      <w:pPr>
+        <w:ind w:left="2193" w:hanging="360"/>
+      </w:pPr>
+      <w:rPr>
+        <w:rFonts w:ascii="Courier New" w:hAnsi="Courier New" w:cs="Courier New" w:hint="default"/>
+      </w:rPr>
+    </w:lvl>
+    <w:lvl w:ilvl="2" w:tplc="04190005" w:tentative="1">
+      <w:start w:val="1"/>
+      <w:numFmt w:val="bullet"/>
+      <w:lvlText w:val=""/>
+      <w:lvlJc w:val="left"/>
+      <w:pPr>
+        <w:ind w:left="2913" w:hanging="360"/>
+      </w:pPr>
+      <w:rPr>
+        <w:rFonts w:ascii="Wingdings" w:hAnsi="Wingdings" w:hint="default"/>
+      </w:rPr>
+    </w:lvl>
+    <w:lvl w:ilvl="3" w:tplc="04190001" w:tentative="1">
+      <w:start w:val="1"/>
+      <w:numFmt w:val="bullet"/>
+      <w:lvlText w:val=""/>
+      <w:lvlJc w:val="left"/>
+      <w:pPr>
+        <w:ind w:left="3633" w:hanging="360"/>
+      </w:pPr>
+      <w:rPr>
+        <w:rFonts w:ascii="Symbol" w:hAnsi="Symbol" w:hint="default"/>
+      </w:rPr>
+    </w:lvl>
+    <w:lvl w:ilvl="4" w:tplc="04190003" w:tentative="1">
+      <w:start w:val="1"/>
+      <w:numFmt w:val="bullet"/>
+      <w:lvlText w:val="o"/>
+      <w:lvlJc w:val="left"/>
+      <w:pPr>
+        <w:ind w:left="4353" w:hanging="360"/>
+      </w:pPr>
+      <w:rPr>
+        <w:rFonts w:ascii="Courier New" w:hAnsi="Courier New" w:cs="Courier New" w:hint="default"/>
+      </w:rPr>
+    </w:lvl>
+    <w:lvl w:ilvl="5" w:tplc="04190005" w:tentative="1">
+      <w:start w:val="1"/>
+      <w:numFmt w:val="bullet"/>
+      <w:lvlText w:val=""/>
+      <w:lvlJc w:val="left"/>
+      <w:pPr>
+        <w:ind w:left="5073" w:hanging="360"/>
+      </w:pPr>
+      <w:rPr>
+        <w:rFonts w:ascii="Wingdings" w:hAnsi="Wingdings" w:hint="default"/>
+      </w:rPr>
+    </w:lvl>
+    <w:lvl w:ilvl="6" w:tplc="04190001" w:tentative="1">
+      <w:start w:val="1"/>
+      <w:numFmt w:val="bullet"/>
+      <w:lvlText w:val=""/>
+      <w:lvlJc w:val="left"/>
+      <w:pPr>
+        <w:ind w:left="5793" w:hanging="360"/>
+      </w:pPr>
+      <w:rPr>
+        <w:rFonts w:ascii="Symbol" w:hAnsi="Symbol" w:hint="default"/>
+      </w:rPr>
+    </w:lvl>
+    <w:lvl w:ilvl="7" w:tplc="04190003" w:tentative="1">
+      <w:start w:val="1"/>
+      <w:numFmt w:val="bullet"/>
+      <w:lvlText w:val="o"/>
+      <w:lvlJc w:val="left"/>
+      <w:pPr>
+        <w:ind w:left="6513" w:hanging="360"/>
+      </w:pPr>
+      <w:rPr>
+        <w:rFonts w:ascii="Courier New" w:hAnsi="Courier New" w:cs="Courier New" w:hint="default"/>
+      </w:rPr>
+    </w:lvl>
+    <w:lvl w:ilvl="8" w:tplc="04190005" w:tentative="1">
+      <w:start w:val="1"/>
+      <w:numFmt w:val="bullet"/>
+      <w:lvlText w:val=""/>
+      <w:lvlJc w:val="left"/>
+      <w:pPr>
+        <w:ind w:left="7233" w:hanging="360"/>
+      </w:pPr>
+      <w:rPr>
+        <w:rFonts w:ascii="Wingdings" w:hAnsi="Wingdings" w:hint="default"/>
+      </w:rPr>
+    </w:lvl>
+  </w:abstractNum>
+  <w:abstractNum w:abstractNumId="8" w15:restartNumberingAfterBreak="0">
+    <w:nsid w:val="533D0D5C"/>
+    <w:multiLevelType w:val="hybridMultilevel"/>
+    <w:tmpl w:val="67D4B6E6"/>
+    <w:lvl w:ilvl="0" w:tplc="04190001">
+      <w:start w:val="1"/>
+      <w:numFmt w:val="bullet"/>
+      <w:lvlText w:val=""/>
+      <w:lvlJc w:val="left"/>
+      <w:pPr>
+        <w:ind w:left="720" w:hanging="360"/>
+      </w:pPr>
+      <w:rPr>
+        <w:rFonts w:ascii="Symbol" w:hAnsi="Symbol" w:hint="default"/>
+      </w:rPr>
+    </w:lvl>
+    <w:lvl w:ilvl="1" w:tplc="04190003" w:tentative="1">
+      <w:start w:val="1"/>
+      <w:numFmt w:val="bullet"/>
+      <w:lvlText w:val="o"/>
+      <w:lvlJc w:val="left"/>
+      <w:pPr>
+        <w:ind w:left="1440" w:hanging="360"/>
+      </w:pPr>
+      <w:rPr>
+        <w:rFonts w:ascii="Courier New" w:hAnsi="Courier New" w:cs="Courier New" w:hint="default"/>
+      </w:rPr>
+    </w:lvl>
+    <w:lvl w:ilvl="2" w:tplc="04190005" w:tentative="1">
+      <w:start w:val="1"/>
+      <w:numFmt w:val="bullet"/>
+      <w:lvlText w:val=""/>
+      <w:lvlJc w:val="left"/>
+      <w:pPr>
+        <w:ind w:left="2160" w:hanging="360"/>
+      </w:pPr>
+      <w:rPr>
+        <w:rFonts w:ascii="Wingdings" w:hAnsi="Wingdings" w:hint="default"/>
+      </w:rPr>
+    </w:lvl>
+    <w:lvl w:ilvl="3" w:tplc="04190001" w:tentative="1">
+      <w:start w:val="1"/>
+      <w:numFmt w:val="bullet"/>
+      <w:lvlText w:val=""/>
+      <w:lvlJc w:val="left"/>
+      <w:pPr>
+        <w:ind w:left="2880" w:hanging="360"/>
+      </w:pPr>
+      <w:rPr>
+        <w:rFonts w:ascii="Symbol" w:hAnsi="Symbol" w:hint="default"/>
+      </w:rPr>
+    </w:lvl>
+    <w:lvl w:ilvl="4" w:tplc="04190003" w:tentative="1">
+      <w:start w:val="1"/>
+      <w:numFmt w:val="bullet"/>
+      <w:lvlText w:val="o"/>
+      <w:lvlJc w:val="left"/>
+      <w:pPr>
+        <w:ind w:left="3600" w:hanging="360"/>
+      </w:pPr>
+      <w:rPr>
+        <w:rFonts w:ascii="Courier New" w:hAnsi="Courier New" w:cs="Courier New" w:hint="default"/>
+      </w:rPr>
+    </w:lvl>
+    <w:lvl w:ilvl="5" w:tplc="04190005" w:tentative="1">
+      <w:start w:val="1"/>
+      <w:numFmt w:val="bullet"/>
+      <w:lvlText w:val=""/>
+      <w:lvlJc w:val="left"/>
+      <w:pPr>
+        <w:ind w:left="4320" w:hanging="360"/>
+      </w:pPr>
+      <w:rPr>
+        <w:rFonts w:ascii="Wingdings" w:hAnsi="Wingdings" w:hint="default"/>
+      </w:rPr>
+    </w:lvl>
+    <w:lvl w:ilvl="6" w:tplc="04190001" w:tentative="1">
+      <w:start w:val="1"/>
+      <w:numFmt w:val="bullet"/>
+      <w:lvlText w:val=""/>
+      <w:lvlJc w:val="left"/>
+      <w:pPr>
+        <w:ind w:left="5040" w:hanging="360"/>
+      </w:pPr>
+      <w:rPr>
+        <w:rFonts w:ascii="Symbol" w:hAnsi="Symbol" w:hint="default"/>
+      </w:rPr>
+    </w:lvl>
+    <w:lvl w:ilvl="7" w:tplc="04190003" w:tentative="1">
+      <w:start w:val="1"/>
+      <w:numFmt w:val="bullet"/>
+      <w:lvlText w:val="o"/>
+      <w:lvlJc w:val="left"/>
+      <w:pPr>
+        <w:ind w:left="5760" w:hanging="360"/>
+      </w:pPr>
+      <w:rPr>
+        <w:rFonts w:ascii="Courier New" w:hAnsi="Courier New" w:cs="Courier New" w:hint="default"/>
+      </w:rPr>
+    </w:lvl>
+    <w:lvl w:ilvl="8" w:tplc="04190005" w:tentative="1">
+      <w:start w:val="1"/>
+      <w:numFmt w:val="bullet"/>
+      <w:lvlText w:val=""/>
+      <w:lvlJc w:val="left"/>
+      <w:pPr>
+        <w:ind w:left="6480" w:hanging="360"/>
+      </w:pPr>
+      <w:rPr>
+        <w:rFonts w:ascii="Wingdings" w:hAnsi="Wingdings" w:hint="default"/>
+      </w:rPr>
+    </w:lvl>
+  </w:abstractNum>
+  <w:abstractNum w:abstractNumId="9" w15:restartNumberingAfterBreak="0">
     <w:nsid w:val="54A047A2"/>
     <w:multiLevelType w:val="hybridMultilevel"/>
     <w:tmpl w:val="A1EC6578"/>
@@ -672,7 +3708,459 @@
       </w:pPr>
     </w:lvl>
   </w:abstractNum>
-  <w:abstractNum w:abstractNumId="2" w15:restartNumberingAfterBreak="0">
+  <w:abstractNum w:abstractNumId="10" w15:restartNumberingAfterBreak="0">
+    <w:nsid w:val="616B05D2"/>
+    <w:multiLevelType w:val="hybridMultilevel"/>
+    <w:tmpl w:val="F036E508"/>
+    <w:lvl w:ilvl="0" w:tplc="04190001">
+      <w:start w:val="1"/>
+      <w:numFmt w:val="bullet"/>
+      <w:lvlText w:val=""/>
+      <w:lvlJc w:val="left"/>
+      <w:pPr>
+        <w:ind w:left="2143" w:hanging="360"/>
+      </w:pPr>
+      <w:rPr>
+        <w:rFonts w:ascii="Symbol" w:hAnsi="Symbol" w:hint="default"/>
+      </w:rPr>
+    </w:lvl>
+    <w:lvl w:ilvl="1" w:tplc="04190003" w:tentative="1">
+      <w:start w:val="1"/>
+      <w:numFmt w:val="bullet"/>
+      <w:lvlText w:val="o"/>
+      <w:lvlJc w:val="left"/>
+      <w:pPr>
+        <w:ind w:left="2863" w:hanging="360"/>
+      </w:pPr>
+      <w:rPr>
+        <w:rFonts w:ascii="Courier New" w:hAnsi="Courier New" w:cs="Courier New" w:hint="default"/>
+      </w:rPr>
+    </w:lvl>
+    <w:lvl w:ilvl="2" w:tplc="04190005" w:tentative="1">
+      <w:start w:val="1"/>
+      <w:numFmt w:val="bullet"/>
+      <w:lvlText w:val=""/>
+      <w:lvlJc w:val="left"/>
+      <w:pPr>
+        <w:ind w:left="3583" w:hanging="360"/>
+      </w:pPr>
+      <w:rPr>
+        <w:rFonts w:ascii="Wingdings" w:hAnsi="Wingdings" w:hint="default"/>
+      </w:rPr>
+    </w:lvl>
+    <w:lvl w:ilvl="3" w:tplc="04190001" w:tentative="1">
+      <w:start w:val="1"/>
+      <w:numFmt w:val="bullet"/>
+      <w:lvlText w:val=""/>
+      <w:lvlJc w:val="left"/>
+      <w:pPr>
+        <w:ind w:left="4303" w:hanging="360"/>
+      </w:pPr>
+      <w:rPr>
+        <w:rFonts w:ascii="Symbol" w:hAnsi="Symbol" w:hint="default"/>
+      </w:rPr>
+    </w:lvl>
+    <w:lvl w:ilvl="4" w:tplc="04190003" w:tentative="1">
+      <w:start w:val="1"/>
+      <w:numFmt w:val="bullet"/>
+      <w:lvlText w:val="o"/>
+      <w:lvlJc w:val="left"/>
+      <w:pPr>
+        <w:ind w:left="5023" w:hanging="360"/>
+      </w:pPr>
+      <w:rPr>
+        <w:rFonts w:ascii="Courier New" w:hAnsi="Courier New" w:cs="Courier New" w:hint="default"/>
+      </w:rPr>
+    </w:lvl>
+    <w:lvl w:ilvl="5" w:tplc="04190005" w:tentative="1">
+      <w:start w:val="1"/>
+      <w:numFmt w:val="bullet"/>
+      <w:lvlText w:val=""/>
+      <w:lvlJc w:val="left"/>
+      <w:pPr>
+        <w:ind w:left="5743" w:hanging="360"/>
+      </w:pPr>
+      <w:rPr>
+        <w:rFonts w:ascii="Wingdings" w:hAnsi="Wingdings" w:hint="default"/>
+      </w:rPr>
+    </w:lvl>
+    <w:lvl w:ilvl="6" w:tplc="04190001" w:tentative="1">
+      <w:start w:val="1"/>
+      <w:numFmt w:val="bullet"/>
+      <w:lvlText w:val=""/>
+      <w:lvlJc w:val="left"/>
+      <w:pPr>
+        <w:ind w:left="6463" w:hanging="360"/>
+      </w:pPr>
+      <w:rPr>
+        <w:rFonts w:ascii="Symbol" w:hAnsi="Symbol" w:hint="default"/>
+      </w:rPr>
+    </w:lvl>
+    <w:lvl w:ilvl="7" w:tplc="04190003" w:tentative="1">
+      <w:start w:val="1"/>
+      <w:numFmt w:val="bullet"/>
+      <w:lvlText w:val="o"/>
+      <w:lvlJc w:val="left"/>
+      <w:pPr>
+        <w:ind w:left="7183" w:hanging="360"/>
+      </w:pPr>
+      <w:rPr>
+        <w:rFonts w:ascii="Courier New" w:hAnsi="Courier New" w:cs="Courier New" w:hint="default"/>
+      </w:rPr>
+    </w:lvl>
+    <w:lvl w:ilvl="8" w:tplc="04190005" w:tentative="1">
+      <w:start w:val="1"/>
+      <w:numFmt w:val="bullet"/>
+      <w:lvlText w:val=""/>
+      <w:lvlJc w:val="left"/>
+      <w:pPr>
+        <w:ind w:left="7903" w:hanging="360"/>
+      </w:pPr>
+      <w:rPr>
+        <w:rFonts w:ascii="Wingdings" w:hAnsi="Wingdings" w:hint="default"/>
+      </w:rPr>
+    </w:lvl>
+  </w:abstractNum>
+  <w:abstractNum w:abstractNumId="11" w15:restartNumberingAfterBreak="0">
+    <w:nsid w:val="64CC2624"/>
+    <w:multiLevelType w:val="hybridMultilevel"/>
+    <w:tmpl w:val="D3FE390C"/>
+    <w:lvl w:ilvl="0" w:tplc="04190001">
+      <w:start w:val="1"/>
+      <w:numFmt w:val="bullet"/>
+      <w:lvlText w:val=""/>
+      <w:lvlJc w:val="left"/>
+      <w:pPr>
+        <w:ind w:left="2143" w:hanging="360"/>
+      </w:pPr>
+      <w:rPr>
+        <w:rFonts w:ascii="Symbol" w:hAnsi="Symbol" w:hint="default"/>
+      </w:rPr>
+    </w:lvl>
+    <w:lvl w:ilvl="1" w:tplc="04190003" w:tentative="1">
+      <w:start w:val="1"/>
+      <w:numFmt w:val="bullet"/>
+      <w:lvlText w:val="o"/>
+      <w:lvlJc w:val="left"/>
+      <w:pPr>
+        <w:ind w:left="2863" w:hanging="360"/>
+      </w:pPr>
+      <w:rPr>
+        <w:rFonts w:ascii="Courier New" w:hAnsi="Courier New" w:cs="Courier New" w:hint="default"/>
+      </w:rPr>
+    </w:lvl>
+    <w:lvl w:ilvl="2" w:tplc="04190005" w:tentative="1">
+      <w:start w:val="1"/>
+      <w:numFmt w:val="bullet"/>
+      <w:lvlText w:val=""/>
+      <w:lvlJc w:val="left"/>
+      <w:pPr>
+        <w:ind w:left="3583" w:hanging="360"/>
+      </w:pPr>
+      <w:rPr>
+        <w:rFonts w:ascii="Wingdings" w:hAnsi="Wingdings" w:hint="default"/>
+      </w:rPr>
+    </w:lvl>
+    <w:lvl w:ilvl="3" w:tplc="04190001" w:tentative="1">
+      <w:start w:val="1"/>
+      <w:numFmt w:val="bullet"/>
+      <w:lvlText w:val=""/>
+      <w:lvlJc w:val="left"/>
+      <w:pPr>
+        <w:ind w:left="4303" w:hanging="360"/>
+      </w:pPr>
+      <w:rPr>
+        <w:rFonts w:ascii="Symbol" w:hAnsi="Symbol" w:hint="default"/>
+      </w:rPr>
+    </w:lvl>
+    <w:lvl w:ilvl="4" w:tplc="04190003" w:tentative="1">
+      <w:start w:val="1"/>
+      <w:numFmt w:val="bullet"/>
+      <w:lvlText w:val="o"/>
+      <w:lvlJc w:val="left"/>
+      <w:pPr>
+        <w:ind w:left="5023" w:hanging="360"/>
+      </w:pPr>
+      <w:rPr>
+        <w:rFonts w:ascii="Courier New" w:hAnsi="Courier New" w:cs="Courier New" w:hint="default"/>
+      </w:rPr>
+    </w:lvl>
+    <w:lvl w:ilvl="5" w:tplc="04190005" w:tentative="1">
+      <w:start w:val="1"/>
+      <w:numFmt w:val="bullet"/>
+      <w:lvlText w:val=""/>
+      <w:lvlJc w:val="left"/>
+      <w:pPr>
+        <w:ind w:left="5743" w:hanging="360"/>
+      </w:pPr>
+      <w:rPr>
+        <w:rFonts w:ascii="Wingdings" w:hAnsi="Wingdings" w:hint="default"/>
+      </w:rPr>
+    </w:lvl>
+    <w:lvl w:ilvl="6" w:tplc="04190001" w:tentative="1">
+      <w:start w:val="1"/>
+      <w:numFmt w:val="bullet"/>
+      <w:lvlText w:val=""/>
+      <w:lvlJc w:val="left"/>
+      <w:pPr>
+        <w:ind w:left="6463" w:hanging="360"/>
+      </w:pPr>
+      <w:rPr>
+        <w:rFonts w:ascii="Symbol" w:hAnsi="Symbol" w:hint="default"/>
+      </w:rPr>
+    </w:lvl>
+    <w:lvl w:ilvl="7" w:tplc="04190003" w:tentative="1">
+      <w:start w:val="1"/>
+      <w:numFmt w:val="bullet"/>
+      <w:lvlText w:val="o"/>
+      <w:lvlJc w:val="left"/>
+      <w:pPr>
+        <w:ind w:left="7183" w:hanging="360"/>
+      </w:pPr>
+      <w:rPr>
+        <w:rFonts w:ascii="Courier New" w:hAnsi="Courier New" w:cs="Courier New" w:hint="default"/>
+      </w:rPr>
+    </w:lvl>
+    <w:lvl w:ilvl="8" w:tplc="04190005" w:tentative="1">
+      <w:start w:val="1"/>
+      <w:numFmt w:val="bullet"/>
+      <w:lvlText w:val=""/>
+      <w:lvlJc w:val="left"/>
+      <w:pPr>
+        <w:ind w:left="7903" w:hanging="360"/>
+      </w:pPr>
+      <w:rPr>
+        <w:rFonts w:ascii="Wingdings" w:hAnsi="Wingdings" w:hint="default"/>
+      </w:rPr>
+    </w:lvl>
+  </w:abstractNum>
+  <w:abstractNum w:abstractNumId="12" w15:restartNumberingAfterBreak="0">
+    <w:nsid w:val="72C4261C"/>
+    <w:multiLevelType w:val="hybridMultilevel"/>
+    <w:tmpl w:val="92DC6FF6"/>
+    <w:lvl w:ilvl="0" w:tplc="04190001">
+      <w:start w:val="1"/>
+      <w:numFmt w:val="bullet"/>
+      <w:lvlText w:val=""/>
+      <w:lvlJc w:val="left"/>
+      <w:pPr>
+        <w:ind w:left="2143" w:hanging="360"/>
+      </w:pPr>
+      <w:rPr>
+        <w:rFonts w:ascii="Symbol" w:hAnsi="Symbol" w:hint="default"/>
+      </w:rPr>
+    </w:lvl>
+    <w:lvl w:ilvl="1" w:tplc="04190003" w:tentative="1">
+      <w:start w:val="1"/>
+      <w:numFmt w:val="bullet"/>
+      <w:lvlText w:val="o"/>
+      <w:lvlJc w:val="left"/>
+      <w:pPr>
+        <w:ind w:left="2863" w:hanging="360"/>
+      </w:pPr>
+      <w:rPr>
+        <w:rFonts w:ascii="Courier New" w:hAnsi="Courier New" w:cs="Courier New" w:hint="default"/>
+      </w:rPr>
+    </w:lvl>
+    <w:lvl w:ilvl="2" w:tplc="04190005" w:tentative="1">
+      <w:start w:val="1"/>
+      <w:numFmt w:val="bullet"/>
+      <w:lvlText w:val=""/>
+      <w:lvlJc w:val="left"/>
+      <w:pPr>
+        <w:ind w:left="3583" w:hanging="360"/>
+      </w:pPr>
+      <w:rPr>
+        <w:rFonts w:ascii="Wingdings" w:hAnsi="Wingdings" w:hint="default"/>
+      </w:rPr>
+    </w:lvl>
+    <w:lvl w:ilvl="3" w:tplc="04190001" w:tentative="1">
+      <w:start w:val="1"/>
+      <w:numFmt w:val="bullet"/>
+      <w:lvlText w:val=""/>
+      <w:lvlJc w:val="left"/>
+      <w:pPr>
+        <w:ind w:left="4303" w:hanging="360"/>
+      </w:pPr>
+      <w:rPr>
+        <w:rFonts w:ascii="Symbol" w:hAnsi="Symbol" w:hint="default"/>
+      </w:rPr>
+    </w:lvl>
+    <w:lvl w:ilvl="4" w:tplc="04190003" w:tentative="1">
+      <w:start w:val="1"/>
+      <w:numFmt w:val="bullet"/>
+      <w:lvlText w:val="o"/>
+      <w:lvlJc w:val="left"/>
+      <w:pPr>
+        <w:ind w:left="5023" w:hanging="360"/>
+      </w:pPr>
+      <w:rPr>
+        <w:rFonts w:ascii="Courier New" w:hAnsi="Courier New" w:cs="Courier New" w:hint="default"/>
+      </w:rPr>
+    </w:lvl>
+    <w:lvl w:ilvl="5" w:tplc="04190005" w:tentative="1">
+      <w:start w:val="1"/>
+      <w:numFmt w:val="bullet"/>
+      <w:lvlText w:val=""/>
+      <w:lvlJc w:val="left"/>
+      <w:pPr>
+        <w:ind w:left="5743" w:hanging="360"/>
+      </w:pPr>
+      <w:rPr>
+        <w:rFonts w:ascii="Wingdings" w:hAnsi="Wingdings" w:hint="default"/>
+      </w:rPr>
+    </w:lvl>
+    <w:lvl w:ilvl="6" w:tplc="04190001" w:tentative="1">
+      <w:start w:val="1"/>
+      <w:numFmt w:val="bullet"/>
+      <w:lvlText w:val=""/>
+      <w:lvlJc w:val="left"/>
+      <w:pPr>
+        <w:ind w:left="6463" w:hanging="360"/>
+      </w:pPr>
+      <w:rPr>
+        <w:rFonts w:ascii="Symbol" w:hAnsi="Symbol" w:hint="default"/>
+      </w:rPr>
+    </w:lvl>
+    <w:lvl w:ilvl="7" w:tplc="04190003" w:tentative="1">
+      <w:start w:val="1"/>
+      <w:numFmt w:val="bullet"/>
+      <w:lvlText w:val="o"/>
+      <w:lvlJc w:val="left"/>
+      <w:pPr>
+        <w:ind w:left="7183" w:hanging="360"/>
+      </w:pPr>
+      <w:rPr>
+        <w:rFonts w:ascii="Courier New" w:hAnsi="Courier New" w:cs="Courier New" w:hint="default"/>
+      </w:rPr>
+    </w:lvl>
+    <w:lvl w:ilvl="8" w:tplc="04190005" w:tentative="1">
+      <w:start w:val="1"/>
+      <w:numFmt w:val="bullet"/>
+      <w:lvlText w:val=""/>
+      <w:lvlJc w:val="left"/>
+      <w:pPr>
+        <w:ind w:left="7903" w:hanging="360"/>
+      </w:pPr>
+      <w:rPr>
+        <w:rFonts w:ascii="Wingdings" w:hAnsi="Wingdings" w:hint="default"/>
+      </w:rPr>
+    </w:lvl>
+  </w:abstractNum>
+  <w:abstractNum w:abstractNumId="13" w15:restartNumberingAfterBreak="0">
+    <w:nsid w:val="74AA7C1D"/>
+    <w:multiLevelType w:val="hybridMultilevel"/>
+    <w:tmpl w:val="6CD0FD5A"/>
+    <w:lvl w:ilvl="0" w:tplc="04190001">
+      <w:start w:val="1"/>
+      <w:numFmt w:val="bullet"/>
+      <w:lvlText w:val=""/>
+      <w:lvlJc w:val="left"/>
+      <w:pPr>
+        <w:ind w:left="2143" w:hanging="360"/>
+      </w:pPr>
+      <w:rPr>
+        <w:rFonts w:ascii="Symbol" w:hAnsi="Symbol" w:hint="default"/>
+      </w:rPr>
+    </w:lvl>
+    <w:lvl w:ilvl="1" w:tplc="04190003" w:tentative="1">
+      <w:start w:val="1"/>
+      <w:numFmt w:val="bullet"/>
+      <w:lvlText w:val="o"/>
+      <w:lvlJc w:val="left"/>
+      <w:pPr>
+        <w:ind w:left="2863" w:hanging="360"/>
+      </w:pPr>
+      <w:rPr>
+        <w:rFonts w:ascii="Courier New" w:hAnsi="Courier New" w:cs="Courier New" w:hint="default"/>
+      </w:rPr>
+    </w:lvl>
+    <w:lvl w:ilvl="2" w:tplc="04190005" w:tentative="1">
+      <w:start w:val="1"/>
+      <w:numFmt w:val="bullet"/>
+      <w:lvlText w:val=""/>
+      <w:lvlJc w:val="left"/>
+      <w:pPr>
+        <w:ind w:left="3583" w:hanging="360"/>
+      </w:pPr>
+      <w:rPr>
+        <w:rFonts w:ascii="Wingdings" w:hAnsi="Wingdings" w:hint="default"/>
+      </w:rPr>
+    </w:lvl>
+    <w:lvl w:ilvl="3" w:tplc="04190001" w:tentative="1">
+      <w:start w:val="1"/>
+      <w:numFmt w:val="bullet"/>
+      <w:lvlText w:val=""/>
+      <w:lvlJc w:val="left"/>
+      <w:pPr>
+        <w:ind w:left="4303" w:hanging="360"/>
+      </w:pPr>
+      <w:rPr>
+        <w:rFonts w:ascii="Symbol" w:hAnsi="Symbol" w:hint="default"/>
+      </w:rPr>
+    </w:lvl>
+    <w:lvl w:ilvl="4" w:tplc="04190003" w:tentative="1">
+      <w:start w:val="1"/>
+      <w:numFmt w:val="bullet"/>
+      <w:lvlText w:val="o"/>
+      <w:lvlJc w:val="left"/>
+      <w:pPr>
+        <w:ind w:left="5023" w:hanging="360"/>
+      </w:pPr>
+      <w:rPr>
+        <w:rFonts w:ascii="Courier New" w:hAnsi="Courier New" w:cs="Courier New" w:hint="default"/>
+      </w:rPr>
+    </w:lvl>
+    <w:lvl w:ilvl="5" w:tplc="04190005" w:tentative="1">
+      <w:start w:val="1"/>
+      <w:numFmt w:val="bullet"/>
+      <w:lvlText w:val=""/>
+      <w:lvlJc w:val="left"/>
+      <w:pPr>
+        <w:ind w:left="5743" w:hanging="360"/>
+      </w:pPr>
+      <w:rPr>
+        <w:rFonts w:ascii="Wingdings" w:hAnsi="Wingdings" w:hint="default"/>
+      </w:rPr>
+    </w:lvl>
+    <w:lvl w:ilvl="6" w:tplc="04190001" w:tentative="1">
+      <w:start w:val="1"/>
+      <w:numFmt w:val="bullet"/>
+      <w:lvlText w:val=""/>
+      <w:lvlJc w:val="left"/>
+      <w:pPr>
+        <w:ind w:left="6463" w:hanging="360"/>
+      </w:pPr>
+      <w:rPr>
+        <w:rFonts w:ascii="Symbol" w:hAnsi="Symbol" w:hint="default"/>
+      </w:rPr>
+    </w:lvl>
+    <w:lvl w:ilvl="7" w:tplc="04190003" w:tentative="1">
+      <w:start w:val="1"/>
+      <w:numFmt w:val="bullet"/>
+      <w:lvlText w:val="o"/>
+      <w:lvlJc w:val="left"/>
+      <w:pPr>
+        <w:ind w:left="7183" w:hanging="360"/>
+      </w:pPr>
+      <w:rPr>
+        <w:rFonts w:ascii="Courier New" w:hAnsi="Courier New" w:cs="Courier New" w:hint="default"/>
+      </w:rPr>
+    </w:lvl>
+    <w:lvl w:ilvl="8" w:tplc="04190005" w:tentative="1">
+      <w:start w:val="1"/>
+      <w:numFmt w:val="bullet"/>
+      <w:lvlText w:val=""/>
+      <w:lvlJc w:val="left"/>
+      <w:pPr>
+        <w:ind w:left="7903" w:hanging="360"/>
+      </w:pPr>
+      <w:rPr>
+        <w:rFonts w:ascii="Wingdings" w:hAnsi="Wingdings" w:hint="default"/>
+      </w:rPr>
+    </w:lvl>
+  </w:abstractNum>
+  <w:abstractNum w:abstractNumId="14" w15:restartNumberingAfterBreak="0">
     <w:nsid w:val="781D5038"/>
     <w:multiLevelType w:val="hybridMultilevel"/>
     <w:tmpl w:val="8D9CFC7A"/>
@@ -762,13 +4250,49 @@
     </w:lvl>
   </w:abstractNum>
   <w:num w:numId="1">
+    <w:abstractNumId w:val="6"/>
+  </w:num>
+  <w:num w:numId="2">
+    <w:abstractNumId w:val="9"/>
+  </w:num>
+  <w:num w:numId="3">
+    <w:abstractNumId w:val="14"/>
+  </w:num>
+  <w:num w:numId="4">
+    <w:abstractNumId w:val="8"/>
+  </w:num>
+  <w:num w:numId="5">
+    <w:abstractNumId w:val="5"/>
+  </w:num>
+  <w:num w:numId="6">
+    <w:abstractNumId w:val="2"/>
+  </w:num>
+  <w:num w:numId="7">
+    <w:abstractNumId w:val="1"/>
+  </w:num>
+  <w:num w:numId="8">
+    <w:abstractNumId w:val="12"/>
+  </w:num>
+  <w:num w:numId="9">
     <w:abstractNumId w:val="0"/>
   </w:num>
-  <w:num w:numId="2">
-    <w:abstractNumId w:val="1"/>
+  <w:num w:numId="10">
+    <w:abstractNumId w:val="11"/>
   </w:num>
-  <w:num w:numId="3">
-    <w:abstractNumId w:val="2"/>
+  <w:num w:numId="11">
+    <w:abstractNumId w:val="10"/>
+  </w:num>
+  <w:num w:numId="12">
+    <w:abstractNumId w:val="7"/>
+  </w:num>
+  <w:num w:numId="13">
+    <w:abstractNumId w:val="13"/>
+  </w:num>
+  <w:num w:numId="14">
+    <w:abstractNumId w:val="3"/>
+  </w:num>
+  <w:num w:numId="15">
+    <w:abstractNumId w:val="4"/>
   </w:num>
 </w:numbering>
 </file>
@@ -1171,7 +4695,7 @@
   <w:style w:type="paragraph" w:default="1" w:styleId="a">
     <w:name w:val="Normal"/>
     <w:qFormat/>
-    <w:rsid w:val="004B5F86"/>
+    <w:rsid w:val="00CA6E23"/>
     <w:rPr>
       <w:lang w:val="en-US"/>
     </w:rPr>
@@ -1213,6 +4737,25 @@
       <w:ind w:left="720"/>
       <w:contextualSpacing/>
     </w:pPr>
+  </w:style>
+  <w:style w:type="paragraph" w:styleId="a4">
+    <w:name w:val="caption"/>
+    <w:basedOn w:val="a"/>
+    <w:next w:val="a"/>
+    <w:uiPriority w:val="35"/>
+    <w:unhideWhenUsed/>
+    <w:qFormat/>
+    <w:rsid w:val="008868AE"/>
+    <w:pPr>
+      <w:spacing w:after="200" w:line="240" w:lineRule="auto"/>
+    </w:pPr>
+    <w:rPr>
+      <w:i/>
+      <w:iCs/>
+      <w:color w:val="44546A" w:themeColor="text2"/>
+      <w:sz w:val="18"/>
+      <w:szCs w:val="18"/>
+    </w:rPr>
   </w:style>
 </w:styles>
 </file>

</xml_diff>